<commit_message>
Final revision of the project, report and code completed
</commit_message>
<xml_diff>
--- a/Report/Individual_Project_Report_Template.docx
+++ b/Report/Individual_Project_Report_Template.docx
@@ -43,19 +43,16 @@
       <w:pPr>
         <w:pStyle w:val="papertitle"/>
         <w:spacing w:before="5pt" w:beforeAutospacing="1" w:after="5pt" w:afterAutospacing="1"/>
+      </w:pPr>
+      <w:r>
         <w:rPr>
           <w:kern w:val="48"/>
         </w:rPr>
-      </w:pPr>
-      <w:r>
-        <w:rPr>
-          <w:kern w:val="48"/>
-        </w:rPr>
         <w:t>(</w:t>
       </w:r>
       <w:r>
         <w:rPr>
-          <w:rFonts w:hint="eastAsia" w:eastAsiaTheme="minorEastAsia"/>
+          <w:rFonts w:eastAsia="等线" w:eastAsiaTheme="minorEastAsia"/>
           <w:kern w:val="48"/>
           <w:lang w:eastAsia="zh-CN"/>
         </w:rPr>
@@ -66,72 +63,6 @@
           <w:kern w:val="48"/>
         </w:rPr>
         <w:t>)</w:t>
-      </w:r>
-    </w:p>
-    <w:p>
-      <w:pPr>
-        <w:pStyle w:val="Author"/>
-        <w:spacing w:before="5pt" w:beforeAutospacing="1" w:after="5pt" w:afterAutospacing="1"/>
-        <w:rPr>
-          <w:sz w:val="16"/>
-          <w:szCs w:val="16"/>
-          <w:lang w:eastAsia="zh-CN"/>
-        </w:rPr>
-      </w:pPr>
-      <w:r>
-        <w:rPr>
-          <w:sz w:val="16"/>
-          <w:szCs w:val="16"/>
-        </w:rPr>
-        <w:t>*</w:t>
-      </w:r>
-      <w:r>
-        <w:rPr>
-          <w:sz w:val="16"/>
-          <w:szCs w:val="16"/>
-        </w:rPr>
-        <w:t xml:space="preserve">Note: </w:t>
-      </w:r>
-      <w:r>
-        <w:rPr>
-          <w:rFonts w:hint="eastAsia"/>
-          <w:sz w:val="16"/>
-          <w:szCs w:val="16"/>
-          <w:lang w:eastAsia="zh-CN"/>
-        </w:rPr>
-        <w:t>Do</w:t>
-      </w:r>
-      <w:r>
-        <w:rPr>
-          <w:sz w:val="16"/>
-          <w:szCs w:val="16"/>
-        </w:rPr>
-        <w:t xml:space="preserve"> not</w:t>
-      </w:r>
-      <w:r>
-        <w:rPr>
-          <w:rFonts w:hint="eastAsia"/>
-          <w:sz w:val="16"/>
-          <w:szCs w:val="16"/>
-          <w:lang w:eastAsia="zh-CN"/>
-        </w:rPr>
-        <w:t xml:space="preserve"> </w:t>
-      </w:r>
-      <w:r>
-        <w:rPr>
-          <w:sz w:val="16"/>
-          <w:szCs w:val="16"/>
-        </w:rPr>
-        <w:t>used</w:t>
-      </w:r>
-      <w:r>
-        <w:rPr>
-          <w:rFonts w:hint="eastAsia"/>
-          <w:sz w:val="16"/>
-          <w:szCs w:val="16"/>
-          <w:lang w:eastAsia="zh-CN"/>
-        </w:rPr>
-        <w:t xml:space="preserve"> sub-title</w:t>
       </w:r>
     </w:p>
     <w:p>
@@ -171,28 +102,21 @@
         <w:ind w:start="0pt" w:end="0pt"/>
         <w:jc w:val="center"/>
         <w:rPr>
-          <w:sz w:val="18"/>
-          <w:szCs w:val="18"/>
-        </w:rPr>
-      </w:pPr>
-      <w:r>
-        <w:rPr>
-          <w:sz w:val="18"/>
-          <w:szCs w:val="18"/>
-        </w:rPr>
-        <w:t>David Arzumanyan</w:t>
-      </w:r>
-      <w:r>
-        <w:br/>
-      </w:r>
-      <w:r>
-        <w:rPr>
           <w:i w:val="1"/>
           <w:iCs w:val="1"/>
           <w:sz w:val="18"/>
           <w:szCs w:val="18"/>
         </w:rPr>
-        <w:t>dept. name of organization</w:t>
+      </w:pPr>
+      <w:r>
+        <w:rPr>
+          <w:sz w:val="18"/>
+          <w:szCs w:val="18"/>
+        </w:rPr>
+        <w:t>David Arzumanyan</w:t>
+      </w:r>
+      <w:r>
+        <w:br/>
       </w:r>
       <w:r>
         <w:rPr>
@@ -201,8 +125,24 @@
           <w:sz w:val="18"/>
           <w:szCs w:val="18"/>
         </w:rPr>
-        <w:t xml:space="preserve"> </w:t>
-      </w:r>
+        <w:t>DATA SCIENCE FUNDAMENTALS - COMP3125</w:t>
+      </w:r>
+    </w:p>
+    <w:p>
+      <w:pPr>
+        <w:pStyle w:val="Author"/>
+        <w:suppressLineNumbers w:val="0"/>
+        <w:bidi w:val="0"/>
+        <w:spacing w:beforeAutospacing="1" w:after="2pt" w:afterAutospacing="0" w:line="12.95pt" w:lineRule="auto"/>
+        <w:ind w:start="0pt" w:end="0pt"/>
+        <w:jc w:val="center"/>
+        <w:rPr>
+          <w:i w:val="1"/>
+          <w:iCs w:val="1"/>
+          <w:sz w:val="18"/>
+          <w:szCs w:val="18"/>
+        </w:rPr>
+      </w:pPr>
     </w:p>
     <w:p>
       <w:pPr>
@@ -2616,10 +2556,10 @@
     <w:p>
       <w:pPr>
         <w:pStyle w:val="Heading1"/>
-      </w:pPr>
-      <w:r>
-        <w:rPr>
-          <w:rFonts w:hint="eastAsia"/>
+        <w:rPr/>
+      </w:pPr>
+      <w:r>
+        <w:rPr>
           <w:lang w:eastAsia="zh-CN"/>
         </w:rPr>
         <w:t>Results</w:t>
@@ -2627,732 +2567,2038 @@
     </w:p>
     <w:p>
       <w:pPr>
-        <w:pStyle w:val="BodyText"/>
-        <w:rPr>
-          <w:color w:val="FF0000"/>
-          <w:lang w:val="en-US" w:eastAsia="zh-CN"/>
-        </w:rPr>
-      </w:pPr>
-      <w:r>
-        <w:rPr>
-          <w:color w:val="FF0000"/>
-          <w:lang w:val="en-US" w:eastAsia="zh-CN"/>
-        </w:rPr>
-        <w:t>In this section, present your findings using an appropriate method, such as equations, numerical summaries, or visualizations like charts and graphs. Clearly explain all results and provide guidance on how to interpret them. If any unexpected results arise, discuss possible reasons or contributing factors. To improve clarity and organization, consider using subsections (e.g., A, B) to separate different aspects of your results.</w:t>
-      </w:r>
-    </w:p>
-    <w:p>
-      <w:pPr>
-        <w:pStyle w:val="BodyText"/>
-        <w:rPr>
-          <w:lang w:val="en-US"/>
-        </w:rPr>
-      </w:pPr>
-      <w:r>
-        <w:rPr>
-          <w:rFonts w:hint="eastAsia"/>
-          <w:lang w:val="en-US" w:eastAsia="zh-CN"/>
-        </w:rPr>
-        <w:t xml:space="preserve">Example: </w:t>
-      </w:r>
-      <w:r>
-        <w:rPr>
-          <w:lang w:val="en-US"/>
-        </w:rPr>
-        <w:t>After the text edit has been completed, the paper is ready for the template. Duplicate the template file by using the Save As command, and use the naming convention prescribed by your conference for the name of your paper. In this newly created file, highlight all of the contents and import your prepared text file. You are now ready to style your paper; use the scroll down window on the left of the MS Word Formatting toolbar.</w:t>
-      </w:r>
-    </w:p>
-    <w:p>
-      <w:pPr>
         <w:pStyle w:val="Heading2"/>
-      </w:pPr>
-      <w:r>
-        <w:rPr>
-          <w:rFonts w:hint="eastAsia"/>
+        <w:rPr>
           <w:lang w:eastAsia="zh-CN"/>
         </w:rPr>
+      </w:pPr>
+      <w:r>
+        <w:rPr>
+          <w:lang w:eastAsia="zh-CN"/>
+        </w:rPr>
         <w:t>Result A</w:t>
       </w:r>
     </w:p>
     <w:p>
       <w:pPr>
-        <w:pStyle w:val="BodyText"/>
-        <w:rPr>
-          <w:lang w:val="en-US" w:eastAsia="zh-CN"/>
-        </w:rPr>
-      </w:pPr>
-      <w:r>
-        <w:rPr>
-          <w:rFonts w:hint="eastAsia"/>
-          <w:lang w:val="en-US"/>
-        </w:rPr>
-        <w:t>Example:</w:t>
-      </w:r>
-      <w:r>
-        <w:rPr>
-          <w:rFonts w:hint="eastAsia"/>
-          <w:lang w:val="en-US" w:eastAsia="zh-CN"/>
-        </w:rPr>
-        <w:t xml:space="preserve"> XXX</w:t>
-      </w:r>
-    </w:p>
-    <w:p>
-      <w:pPr>
-        <w:pStyle w:val="Heading3"/>
-      </w:pPr>
-      <w:r>
-        <w:t xml:space="preserve">For papers with more than six authors: </w:t>
-      </w:r>
-      <w:r>
-        <w:rPr>
-          <w:i w:val="0"/>
-        </w:rPr>
-        <w:t>Add author names horizontally, moving to a third row if needed for more than 8 authors.</w:t>
-      </w:r>
-    </w:p>
-    <w:p>
-      <w:pPr>
-        <w:pStyle w:val="Heading3"/>
-      </w:pPr>
-      <w:r>
-        <w:t xml:space="preserve">For </w:t>
-      </w:r>
-      <w:r>
-        <w:t xml:space="preserve">papers with less than </w:t>
-      </w:r>
-      <w:r>
-        <w:t>six</w:t>
-      </w:r>
-      <w:r>
-        <w:t xml:space="preserve"> authors</w:t>
-      </w:r>
-      <w:r>
-        <w:t xml:space="preserve">: </w:t>
-      </w:r>
-      <w:r>
-        <w:rPr>
-          <w:i w:val="0"/>
-        </w:rPr>
-        <w:t>To change the default, adjust the template as follows.</w:t>
-      </w:r>
-    </w:p>
-    <w:p>
-      <w:pPr>
-        <w:pStyle w:val="Heading4"/>
-      </w:pPr>
-      <w:r>
-        <w:t xml:space="preserve">Selection: </w:t>
-      </w:r>
-      <w:r>
-        <w:rPr>
-          <w:i w:val="0"/>
-        </w:rPr>
-        <w:t>Highlight all author and affiliation lines.</w:t>
-      </w:r>
-    </w:p>
-    <w:p>
-      <w:pPr>
-        <w:pStyle w:val="Heading4"/>
-      </w:pPr>
-      <w:r>
-        <w:t xml:space="preserve">Change number of columns: </w:t>
-      </w:r>
-      <w:r>
-        <w:rPr>
-          <w:i w:val="0"/>
-        </w:rPr>
-        <w:t xml:space="preserve">Select the Columns icon from the MS Word Standard toolbar and then select </w:t>
-      </w:r>
-      <w:r>
-        <w:rPr>
-          <w:i w:val="0"/>
-        </w:rPr>
-        <w:t>the correct number of columns</w:t>
-      </w:r>
-      <w:r>
-        <w:rPr>
-          <w:i w:val="0"/>
-        </w:rPr>
-        <w:t xml:space="preserve"> from the selection palette.</w:t>
-      </w:r>
-    </w:p>
-    <w:p>
-      <w:pPr>
-        <w:pStyle w:val="Heading4"/>
-        <w:rPr>
-          <w:i w:val="0"/>
-        </w:rPr>
-      </w:pPr>
-      <w:r>
-        <w:t xml:space="preserve">Deletion: </w:t>
-      </w:r>
-      <w:r>
-        <w:rPr>
-          <w:i w:val="0"/>
-        </w:rPr>
-        <w:t xml:space="preserve">Delete the author and affiliation lines for the </w:t>
-      </w:r>
-      <w:r>
-        <w:rPr>
-          <w:i w:val="0"/>
-        </w:rPr>
-        <w:t>extra authors.</w:t>
-      </w:r>
-    </w:p>
-    <w:p>
-      <w:pPr>
-        <w:pStyle w:val="Heading2"/>
-      </w:pPr>
-      <w:r>
-        <w:rPr>
-          <w:rFonts w:hint="eastAsia"/>
-          <w:lang w:eastAsia="zh-CN"/>
-        </w:rPr>
-        <w:t>Results B</w:t>
-      </w:r>
-    </w:p>
-    <w:p>
-      <w:pPr>
-        <w:pStyle w:val="BodyText"/>
-        <w:rPr>
-          <w:lang w:val="en-US"/>
-        </w:rPr>
-      </w:pPr>
-      <w:r>
-        <w:rPr>
-          <w:rFonts w:hint="eastAsia"/>
-          <w:lang w:val="en-US" w:eastAsia="zh-CN"/>
-        </w:rPr>
-        <w:t xml:space="preserve">Example: </w:t>
-      </w:r>
-      <w:r>
-        <w:rPr>
-          <w:lang w:val="en-US"/>
-        </w:rPr>
-        <w:t>Headings, or heads, are organizational devices that guide the reader through your paper. There are two types: component heads and text heads.</w:t>
-      </w:r>
-    </w:p>
-    <w:p>
-      <w:pPr>
-        <w:pStyle w:val="Heading2"/>
-      </w:pPr>
-      <w:r>
-        <w:rPr>
-          <w:rFonts w:hint="eastAsia"/>
-          <w:lang w:eastAsia="zh-CN"/>
-        </w:rPr>
-        <w:t xml:space="preserve">Results C </w:t>
-      </w:r>
-    </w:p>
-    <w:p>
-      <w:pPr>
-        <w:pStyle w:val="Heading4"/>
-      </w:pPr>
-      <w:r>
-        <w:t xml:space="preserve"> </w:t>
-      </w:r>
-      <w:r>
-        <w:t xml:space="preserve">Positioning Figures and Tables: </w:t>
-      </w:r>
-      <w:r>
-        <w:rPr>
-          <w:i w:val="0"/>
-        </w:rPr>
-        <w:t xml:space="preserve">Place figures and tables at the top and bottom of columns. Avoid placing them in the middle of columns. Large figures and tables may span across both columns. Figure captions should be below the figures; table heads should appear above the tables. Insert </w:t>
-      </w:r>
-      <w:r>
-        <w:rPr>
-          <w:i w:val="0"/>
-        </w:rPr>
-        <w:t>figures and tables after they are cited in the text. Use the abbreviation “Fig. 1”, even at the beginning of a sentence.</w:t>
-      </w:r>
-    </w:p>
-    <w:p>
-      <w:pPr>
-        <w:pStyle w:val="tablehead"/>
-      </w:pPr>
-      <w:r>
-        <w:t>Table Type Styles</w:t>
+        <w:pStyle w:val="Normal"/>
+      </w:pPr>
+      <w:r>
+        <w:rPr/>
+        <w:t>How does the crime rate in a city relate to its median house price?</w:t>
+      </w:r>
+    </w:p>
+    <w:p>
+      <w:pPr>
+        <w:pStyle w:val="Normal"/>
+      </w:pPr>
+    </w:p>
+    <w:p>
+      <w:pPr>
+        <w:pStyle w:val="Normal"/>
+        <w:jc w:val="start"/>
+      </w:pPr>
+      <w:r>
+        <w:rPr/>
+        <w:t>We have the following correlation for the above question:</w:t>
       </w:r>
     </w:p>
     <w:tbl>
       <w:tblPr>
-        <w:tblW w:w="0pt" w:type="dxa"/>
-        <w:jc w:val="center"/>
-        <w:tblBorders>
-          <w:top w:val="single" w:color="auto" w:sz="2" w:space="0"/>
-          <w:start w:val="single" w:color="auto" w:sz="2" w:space="0"/>
-          <w:bottom w:val="single" w:color="auto" w:sz="2" w:space="0"/>
-          <w:end w:val="single" w:color="auto" w:sz="2" w:space="0"/>
-          <w:insideH w:val="single" w:color="auto" w:sz="2" w:space="0"/>
-          <w:insideV w:val="single" w:color="auto" w:sz="2" w:space="0"/>
-        </w:tblBorders>
-        <w:tblLayout w:type="fixed"/>
-        <w:tblLook w:firstRow="0" w:lastRow="0" w:firstColumn="0" w:lastColumn="0" w:noHBand="0" w:noVBand="0"/>
+        <w:tblStyle w:val="TableGrid"/>
+        <w:tblW w:w="0pt" w:type="auto"/>
+        <w:tblLook w:val="06A0" w:firstRow="1" w:lastRow="0" w:firstColumn="1" w:lastColumn="0" w:noHBand="1" w:noVBand="1"/>
       </w:tblPr>
       <w:tblGrid>
-        <w:gridCol w:w="720"/>
-        <w:gridCol w:w="2340"/>
-        <w:gridCol w:w="900"/>
-        <w:gridCol w:w="900"/>
+        <w:gridCol w:w="81pt"/>
+        <w:gridCol w:w="81pt"/>
+        <w:gridCol w:w="81pt"/>
       </w:tblGrid>
       <w:tr>
         <w:trPr>
-          <w:cantSplit/>
-          <w:trHeight w:val="240"/>
-          <w:tblHeader/>
-          <w:jc w:val="center"/>
+          <w:trHeight w:val="300"/>
         </w:trPr>
         <w:tc>
           <w:tcPr>
-            <w:tcW w:w="36pt" w:type="dxa"/>
-            <w:vMerge w:val="restart"/>
-            <w:vAlign w:val="center"/>
+            <w:tcW w:w="81pt" w:type="dxa"/>
+            <w:tcMar/>
           </w:tcPr>
           <w:p>
             <w:pPr>
-              <w:pStyle w:val="tablecolhead"/>
+              <w:pStyle w:val="Normal"/>
+            </w:pPr>
+          </w:p>
+        </w:tc>
+        <w:tc>
+          <w:tcPr>
+            <w:tcW w:w="81pt" w:type="dxa"/>
+            <w:tcMar/>
+          </w:tcPr>
+          <w:p>
+            <w:pPr>
+              <w:pStyle w:val="Normal"/>
             </w:pPr>
             <w:r>
-              <w:t>Table Head</w:t>
+              <w:rPr/>
+              <w:t>All Offense Types</w:t>
             </w:r>
           </w:p>
         </w:tc>
         <w:tc>
           <w:tcPr>
-            <w:tcW w:w="207pt" w:type="dxa"/>
-            <w:gridSpan w:val="3"/>
-            <w:vAlign w:val="center"/>
+            <w:tcW w:w="81pt" w:type="dxa"/>
+            <w:tcMar/>
           </w:tcPr>
           <w:p>
             <w:pPr>
-              <w:pStyle w:val="tablecolhead"/>
+              <w:pStyle w:val="Normal"/>
             </w:pPr>
             <w:r>
-              <w:t>Table Column Head</w:t>
+              <w:rPr/>
+              <w:t>MEDIAN_LIST_PRICE</w:t>
             </w:r>
           </w:p>
         </w:tc>
       </w:tr>
       <w:tr>
         <w:trPr>
-          <w:cantSplit/>
-          <w:trHeight w:val="240"/>
-          <w:tblHeader/>
-          <w:jc w:val="center"/>
+          <w:trHeight w:val="570"/>
         </w:trPr>
         <w:tc>
           <w:tcPr>
-            <w:tcW w:w="36pt" w:type="dxa"/>
-            <w:vMerge/>
+            <w:tcW w:w="81pt" w:type="dxa"/>
+            <w:tcMar/>
           </w:tcPr>
           <w:p>
             <w:pPr>
-              <w:rPr>
-                <w:sz w:val="16"/>
-                <w:szCs w:val="16"/>
-              </w:rPr>
-            </w:pPr>
-          </w:p>
-        </w:tc>
-        <w:tc>
-          <w:tcPr>
-            <w:tcW w:w="117pt" w:type="dxa"/>
-            <w:vAlign w:val="center"/>
-          </w:tcPr>
-          <w:p>
-            <w:pPr>
-              <w:pStyle w:val="tablecolsubhead"/>
+              <w:pStyle w:val="Normal"/>
+              <w:jc w:val="start"/>
+              <w:rPr>
+                <w:sz w:val="18"/>
+                <w:szCs w:val="18"/>
+              </w:rPr>
             </w:pPr>
             <w:r>
-              <w:t>Table column subhead</w:t>
+              <w:rPr>
+                <w:sz w:val="18"/>
+                <w:szCs w:val="18"/>
+              </w:rPr>
+              <w:t xml:space="preserve">All Offense </w:t>
+            </w:r>
+            <w:r>
+              <w:rPr>
+                <w:sz w:val="18"/>
+                <w:szCs w:val="18"/>
+              </w:rPr>
+              <w:t>Types</w:t>
             </w:r>
           </w:p>
         </w:tc>
         <w:tc>
           <w:tcPr>
-            <w:tcW w:w="45pt" w:type="dxa"/>
-            <w:vAlign w:val="center"/>
+            <w:tcW w:w="81pt" w:type="dxa"/>
+            <w:tcMar/>
           </w:tcPr>
           <w:p>
             <w:pPr>
-              <w:pStyle w:val="tablecolsubhead"/>
+              <w:spacing w:before="12pt" w:beforeAutospacing="0" w:after="12pt" w:afterAutospacing="0"/>
+              <w:jc w:val="center"/>
             </w:pPr>
             <w:r>
-              <w:t>Subhead</w:t>
+              <w:rPr>
+                <w:rFonts w:ascii="Times New Roman" w:hAnsi="Times New Roman" w:eastAsia="Times New Roman" w:cs="Times New Roman"/>
+                <w:noProof w:val="0"/>
+                <w:sz w:val="20"/>
+                <w:szCs w:val="20"/>
+                <w:lang w:val="en-US"/>
+              </w:rPr>
+              <w:t>1.000000</w:t>
             </w:r>
           </w:p>
         </w:tc>
         <w:tc>
           <w:tcPr>
-            <w:tcW w:w="45pt" w:type="dxa"/>
-            <w:vAlign w:val="center"/>
+            <w:tcW w:w="81pt" w:type="dxa"/>
+            <w:tcMar/>
           </w:tcPr>
           <w:p>
             <w:pPr>
-              <w:pStyle w:val="tablecolsubhead"/>
+              <w:spacing w:before="12pt" w:beforeAutospacing="0" w:after="12pt" w:afterAutospacing="0"/>
+              <w:jc w:val="center"/>
             </w:pPr>
             <w:r>
-              <w:t>Subhead</w:t>
+              <w:rPr>
+                <w:rFonts w:ascii="Times New Roman" w:hAnsi="Times New Roman" w:eastAsia="Times New Roman" w:cs="Times New Roman"/>
+                <w:noProof w:val="0"/>
+                <w:sz w:val="20"/>
+                <w:szCs w:val="20"/>
+                <w:lang w:val="en-US"/>
+              </w:rPr>
+              <w:t>-0.056606</w:t>
             </w:r>
           </w:p>
         </w:tc>
       </w:tr>
       <w:tr>
         <w:trPr>
-          <w:trHeight w:val="320"/>
-          <w:jc w:val="center"/>
+          <w:trHeight w:val="630"/>
         </w:trPr>
         <w:tc>
           <w:tcPr>
-            <w:tcW w:w="36pt" w:type="dxa"/>
-            <w:vAlign w:val="center"/>
+            <w:tcW w:w="81pt" w:type="dxa"/>
+            <w:tcMar/>
           </w:tcPr>
           <w:p>
             <w:pPr>
-              <w:pStyle w:val="tablecopy"/>
-              <w:rPr>
-                <w:sz w:val="8"/>
-                <w:szCs w:val="8"/>
+              <w:pStyle w:val="Normal"/>
+              <w:rPr>
+                <w:sz w:val="18"/>
+                <w:szCs w:val="18"/>
               </w:rPr>
             </w:pPr>
             <w:r>
-              <w:t>copy</w:t>
+              <w:rPr>
+                <w:sz w:val="18"/>
+                <w:szCs w:val="18"/>
+              </w:rPr>
+              <w:t>MEDIAN_LIST_PRICE</w:t>
             </w:r>
           </w:p>
         </w:tc>
         <w:tc>
           <w:tcPr>
-            <w:tcW w:w="117pt" w:type="dxa"/>
-            <w:vAlign w:val="center"/>
+            <w:tcW w:w="81pt" w:type="dxa"/>
+            <w:tcMar/>
           </w:tcPr>
           <w:p>
             <w:pPr>
-              <w:pStyle w:val="tablecopy"/>
+              <w:spacing w:before="12pt" w:beforeAutospacing="0" w:after="12pt" w:afterAutospacing="0"/>
+              <w:jc w:val="center"/>
             </w:pPr>
             <w:r>
-              <w:t>More table copy</w:t>
-            </w:r>
-            <w:r>
-              <w:rPr>
-                <w:vertAlign w:val="superscript"/>
-              </w:rPr>
-              <w:t>a</w:t>
+              <w:rPr>
+                <w:rFonts w:ascii="Times New Roman" w:hAnsi="Times New Roman" w:eastAsia="Times New Roman" w:cs="Times New Roman"/>
+                <w:noProof w:val="0"/>
+                <w:sz w:val="20"/>
+                <w:szCs w:val="20"/>
+                <w:lang w:val="en-US"/>
+              </w:rPr>
+              <w:t>-0.056606</w:t>
             </w:r>
           </w:p>
         </w:tc>
         <w:tc>
           <w:tcPr>
-            <w:tcW w:w="45pt" w:type="dxa"/>
-            <w:vAlign w:val="center"/>
+            <w:tcW w:w="81pt" w:type="dxa"/>
+            <w:tcMar/>
           </w:tcPr>
           <w:p>
             <w:pPr>
+              <w:spacing w:before="12pt" w:beforeAutospacing="0" w:after="12pt" w:afterAutospacing="0"/>
+              <w:jc w:val="center"/>
+            </w:pPr>
+            <w:r>
+              <w:rPr>
+                <w:rFonts w:ascii="Times New Roman" w:hAnsi="Times New Roman" w:eastAsia="Times New Roman" w:cs="Times New Roman"/>
+                <w:noProof w:val="0"/>
+                <w:sz w:val="20"/>
+                <w:szCs w:val="20"/>
+                <w:lang w:val="en-US"/>
+              </w:rPr>
+              <w:t>1.000000</w:t>
+            </w:r>
+          </w:p>
+        </w:tc>
+      </w:tr>
+    </w:tbl>
+    <w:p>
+      <w:pPr>
+        <w:pStyle w:val="Normal"/>
+        <w:jc w:val="start"/>
+      </w:pPr>
+    </w:p>
+    <w:p>
+      <w:pPr>
+        <w:pStyle w:val="Normal"/>
+        <w:spacing w:before="0pt" w:beforeAutospacing="0" w:after="0pt" w:afterAutospacing="0"/>
+        <w:ind w:start="0pt"/>
+        <w:jc w:val="start"/>
+        <w:rPr>
+          <w:rFonts w:ascii="Times New Roman" w:hAnsi="Times New Roman" w:eastAsia="Times New Roman" w:cs="Times New Roman"/>
+          <w:noProof w:val="0"/>
+          <w:sz w:val="20"/>
+          <w:szCs w:val="20"/>
+          <w:lang w:val="en-US"/>
+        </w:rPr>
+      </w:pPr>
+      <w:r>
+        <w:rPr>
+          <w:rFonts w:ascii="Times New Roman" w:hAnsi="Times New Roman" w:eastAsia="Times New Roman" w:cs="Times New Roman"/>
+          <w:noProof w:val="0"/>
+          <w:sz w:val="20"/>
+          <w:szCs w:val="20"/>
+          <w:lang w:val="en-US"/>
+        </w:rPr>
+        <w:t>The above correlation between All offense types and median house price tells us that there is almost no trend between them. House prices with a higher crime rate go down very slightly. There is not any significant trend, so we can surely state that the crime rate in a ci</w:t>
+      </w:r>
+      <w:r>
+        <w:rPr>
+          <w:rFonts w:ascii="Times New Roman" w:hAnsi="Times New Roman" w:eastAsia="Times New Roman" w:cs="Times New Roman"/>
+          <w:noProof w:val="0"/>
+          <w:sz w:val="20"/>
+          <w:szCs w:val="20"/>
+          <w:lang w:val="en-US"/>
+        </w:rPr>
+        <w:t>ty does not direclty relate to the median price of a house.</w:t>
+      </w:r>
+    </w:p>
+    <w:p>
+      <w:pPr>
+        <w:pStyle w:val="Normal"/>
+        <w:jc w:val="start"/>
+      </w:pPr>
+    </w:p>
+    <w:p>
+      <w:pPr>
+        <w:pStyle w:val="Normal"/>
+        <w:jc w:val="start"/>
+      </w:pPr>
+    </w:p>
+    <w:p>
+      <w:pPr>
+        <w:pStyle w:val="Heading2"/>
+        <w:rPr>
+          <w:lang w:eastAsia="zh-CN"/>
+        </w:rPr>
+      </w:pPr>
+      <w:r>
+        <w:rPr>
+          <w:lang w:eastAsia="zh-CN"/>
+        </w:rPr>
+        <w:t>Results B</w:t>
+      </w:r>
+    </w:p>
+    <w:p>
+      <w:pPr>
+        <w:pStyle w:val="Normal"/>
+      </w:pPr>
+      <w:r>
+        <w:rPr/>
+        <w:t>Over the past 5–10 years, has the rise or fall in crime rates affected housing prices?</w:t>
+      </w:r>
+    </w:p>
+    <w:p>
+      <w:pPr>
+        <w:pStyle w:val="Normal"/>
+      </w:pPr>
+    </w:p>
+    <w:p>
+      <w:pPr>
+        <w:pStyle w:val="Normal"/>
+        <w:jc w:val="start"/>
+      </w:pPr>
+      <w:r>
+        <w:rPr/>
+        <w:t>As a first step, I compared the correlations between</w:t>
+      </w:r>
+      <w:r>
+        <w:rPr/>
+        <w:t xml:space="preserve"> 2015-2020 and 2020-2024 “All Offense Types” and “MEDIAN_LIST_PRICE” columns. The 2015-2020 range</w:t>
+      </w:r>
+      <w:r>
+        <w:rPr/>
+        <w:t xml:space="preserve"> correlation</w:t>
+      </w:r>
+      <w:r>
+        <w:rPr/>
+        <w:t xml:space="preserve"> showed a </w:t>
+      </w:r>
+      <w:r>
+        <w:rPr/>
+        <w:t xml:space="preserve">small negative number, which </w:t>
+      </w:r>
+      <w:r>
+        <w:rPr/>
+        <w:t xml:space="preserve">is </w:t>
+      </w:r>
+      <w:r>
+        <w:rPr/>
+        <w:t>most likely due to</w:t>
+      </w:r>
+      <w:r>
+        <w:rPr/>
+        <w:t xml:space="preserve"> some outliers, so I </w:t>
+      </w:r>
+      <w:r>
+        <w:rPr/>
+        <w:t>wouldn’t</w:t>
+      </w:r>
+      <w:r>
+        <w:rPr/>
+        <w:t xml:space="preserve"> call that there is any significant trend here, nor </w:t>
+      </w:r>
+      <w:r>
+        <w:rPr/>
+        <w:t>do we</w:t>
+      </w:r>
+      <w:r>
+        <w:rPr/>
+        <w:t xml:space="preserve"> have any tr</w:t>
+      </w:r>
+      <w:r>
+        <w:rPr/>
+        <w:t>end in 2020-2024 range correlation, since the number was even smaller.</w:t>
+      </w:r>
+    </w:p>
+    <w:p>
+      <w:pPr>
+        <w:pStyle w:val="Normal"/>
+        <w:jc w:val="start"/>
+      </w:pPr>
+    </w:p>
+    <w:p>
+      <w:pPr>
+        <w:pStyle w:val="Normal"/>
+        <w:jc w:val="start"/>
+      </w:pPr>
+      <w:r>
+        <w:rPr/>
+        <w:t>I also plotted 2 scatterplots to see if there is any pattern between crime and median house price for the above-mentioned yearly ranges, but nothing significant was found</w:t>
+      </w:r>
+      <w:r>
+        <w:rPr/>
+        <w:t xml:space="preserve">, except that the 2015-2020 range MEDIAN_LIST_PRICE does not go over </w:t>
+      </w:r>
+      <w:r>
+        <w:rPr/>
+        <w:t xml:space="preserve">$200,000 in cities with a crime rate above 4800. This was just an exploitative approach to </w:t>
+      </w:r>
+      <w:r>
+        <w:rPr/>
+        <w:t xml:space="preserve">this scatterplot. Again, there </w:t>
+      </w:r>
+      <w:r>
+        <w:rPr/>
+        <w:t>isn’t</w:t>
+      </w:r>
+      <w:r>
+        <w:rPr/>
+        <w:t xml:space="preserve"> any </w:t>
+      </w:r>
+      <w:r>
+        <w:rPr/>
+        <w:t>significant change</w:t>
+      </w:r>
+      <w:r>
+        <w:rPr/>
+        <w:t xml:space="preserve"> </w:t>
+      </w:r>
+      <w:r>
+        <w:rPr/>
+        <w:t>on</w:t>
+      </w:r>
+      <w:r>
+        <w:rPr/>
+        <w:t xml:space="preserve"> the plots for us to surely state that there is a trend between the crime rate and the median house price. All these plot</w:t>
+      </w:r>
+      <w:r>
+        <w:rPr/>
+        <w:t xml:space="preserve">s can be found in </w:t>
+      </w:r>
+      <w:r>
+        <w:rPr/>
+        <w:t>Github’s</w:t>
+      </w:r>
+      <w:r>
+        <w:rPr/>
+        <w:t xml:space="preserve"> Pictures folder.</w:t>
+      </w:r>
+    </w:p>
+    <w:p>
+      <w:pPr>
+        <w:pStyle w:val="Normal"/>
+        <w:jc w:val="start"/>
+      </w:pPr>
+    </w:p>
+    <w:p>
+      <w:pPr>
+        <w:pStyle w:val="Normal"/>
+        <w:jc w:val="start"/>
+      </w:pPr>
+      <w:r>
+        <w:rPr/>
+        <w:t>Lastly, I sub-selected an “</w:t>
+      </w:r>
+      <w:r>
+        <w:rPr/>
+        <w:t>annual_prices</w:t>
+      </w:r>
+      <w:r>
+        <w:rPr/>
+        <w:t xml:space="preserve">” dataframe, and that proves too, that there </w:t>
+      </w:r>
+      <w:r>
+        <w:rPr/>
+        <w:t>isn’t</w:t>
+      </w:r>
+      <w:r>
+        <w:rPr/>
+        <w:t xml:space="preserve"> any </w:t>
+      </w:r>
+      <w:r>
+        <w:rPr/>
+        <w:t xml:space="preserve">visually noticable trend. We can see </w:t>
+      </w:r>
+      <w:r>
+        <w:rPr/>
+        <w:t xml:space="preserve">random records with a high crime rate and a high median price. </w:t>
+      </w:r>
+      <w:r>
+        <w:rPr/>
+        <w:t>A very good</w:t>
+      </w:r>
+      <w:r>
+        <w:rPr/>
+        <w:t xml:space="preserve"> example is the “Boston” city:</w:t>
+      </w:r>
+    </w:p>
+    <w:tbl>
+      <w:tblPr>
+        <w:tblStyle w:val="TableGrid"/>
+        <w:tblW w:w="0pt" w:type="auto"/>
+        <w:tblLook w:val="06A0" w:firstRow="1" w:lastRow="0" w:firstColumn="1" w:lastColumn="0" w:noHBand="1" w:noVBand="1"/>
+      </w:tblPr>
+      <w:tblGrid>
+        <w:gridCol w:w="60.75pt"/>
+        <w:gridCol w:w="60.75pt"/>
+        <w:gridCol w:w="60.75pt"/>
+        <w:gridCol w:w="60.75pt"/>
+      </w:tblGrid>
+      <w:tr>
+        <w:trPr>
+          <w:trHeight w:val="300"/>
+        </w:trPr>
+        <w:tc>
+          <w:tcPr>
+            <w:tcW w:w="60.75pt" w:type="dxa"/>
+            <w:tcMar/>
+          </w:tcPr>
+          <w:p>
+            <w:pPr>
+              <w:pStyle w:val="Normal"/>
               <w:rPr>
                 <w:sz w:val="16"/>
                 <w:szCs w:val="16"/>
               </w:rPr>
             </w:pPr>
+            <w:r>
+              <w:rPr>
+                <w:sz w:val="16"/>
+                <w:szCs w:val="16"/>
+              </w:rPr>
+              <w:t>CITY</w:t>
+            </w:r>
           </w:p>
         </w:tc>
         <w:tc>
           <w:tcPr>
-            <w:tcW w:w="45pt" w:type="dxa"/>
-            <w:vAlign w:val="center"/>
+            <w:tcW w:w="60.75pt" w:type="dxa"/>
+            <w:tcMar/>
           </w:tcPr>
           <w:p>
             <w:pPr>
+              <w:pStyle w:val="Normal"/>
               <w:rPr>
                 <w:sz w:val="16"/>
                 <w:szCs w:val="16"/>
               </w:rPr>
             </w:pPr>
+            <w:r>
+              <w:rPr>
+                <w:sz w:val="16"/>
+                <w:szCs w:val="16"/>
+              </w:rPr>
+              <w:t>LISTING_YEAR</w:t>
+            </w:r>
+          </w:p>
+        </w:tc>
+        <w:tc>
+          <w:tcPr>
+            <w:tcW w:w="60.75pt" w:type="dxa"/>
+            <w:tcMar/>
+          </w:tcPr>
+          <w:p>
+            <w:pPr>
+              <w:pStyle w:val="Normal"/>
+              <w:rPr>
+                <w:sz w:val="16"/>
+                <w:szCs w:val="16"/>
+              </w:rPr>
+            </w:pPr>
+            <w:r>
+              <w:rPr>
+                <w:sz w:val="16"/>
+                <w:szCs w:val="16"/>
+              </w:rPr>
+              <w:t>All Offense Types</w:t>
+            </w:r>
+          </w:p>
+        </w:tc>
+        <w:tc>
+          <w:tcPr>
+            <w:tcW w:w="60.75pt" w:type="dxa"/>
+            <w:tcMar/>
+          </w:tcPr>
+          <w:p>
+            <w:pPr>
+              <w:pStyle w:val="Normal"/>
+              <w:rPr>
+                <w:sz w:val="16"/>
+                <w:szCs w:val="16"/>
+              </w:rPr>
+            </w:pPr>
+            <w:r>
+              <w:rPr>
+                <w:sz w:val="16"/>
+                <w:szCs w:val="16"/>
+              </w:rPr>
+              <w:t>MEDIAN_LIST_PRICE</w:t>
+            </w:r>
+          </w:p>
+        </w:tc>
+      </w:tr>
+      <w:tr>
+        <w:trPr>
+          <w:trHeight w:val="300"/>
+        </w:trPr>
+        <w:tc>
+          <w:tcPr>
+            <w:tcW w:w="60.75pt" w:type="dxa"/>
+            <w:tcMar/>
+          </w:tcPr>
+          <w:p>
+            <w:pPr>
+              <w:pStyle w:val="Normal"/>
+              <w:rPr>
+                <w:sz w:val="16"/>
+                <w:szCs w:val="16"/>
+              </w:rPr>
+            </w:pPr>
+            <w:r>
+              <w:rPr>
+                <w:sz w:val="16"/>
+                <w:szCs w:val="16"/>
+              </w:rPr>
+              <w:t>Boston</w:t>
+            </w:r>
+          </w:p>
+        </w:tc>
+        <w:tc>
+          <w:tcPr>
+            <w:tcW w:w="60.75pt" w:type="dxa"/>
+            <w:tcMar/>
+          </w:tcPr>
+          <w:p>
+            <w:pPr>
+              <w:pStyle w:val="Normal"/>
+              <w:rPr>
+                <w:sz w:val="16"/>
+                <w:szCs w:val="16"/>
+              </w:rPr>
+            </w:pPr>
+            <w:r>
+              <w:rPr>
+                <w:sz w:val="16"/>
+                <w:szCs w:val="16"/>
+              </w:rPr>
+              <w:t>2020</w:t>
+            </w:r>
+          </w:p>
+        </w:tc>
+        <w:tc>
+          <w:tcPr>
+            <w:tcW w:w="60.75pt" w:type="dxa"/>
+            <w:tcMar/>
+          </w:tcPr>
+          <w:p>
+            <w:pPr>
+              <w:pStyle w:val="Normal"/>
+              <w:rPr>
+                <w:sz w:val="16"/>
+                <w:szCs w:val="16"/>
+              </w:rPr>
+            </w:pPr>
+            <w:r>
+              <w:rPr>
+                <w:sz w:val="16"/>
+                <w:szCs w:val="16"/>
+              </w:rPr>
+              <w:t>43189.0</w:t>
+            </w:r>
+          </w:p>
+        </w:tc>
+        <w:tc>
+          <w:tcPr>
+            <w:tcW w:w="60.75pt" w:type="dxa"/>
+            <w:tcMar/>
+          </w:tcPr>
+          <w:p>
+            <w:pPr>
+              <w:pStyle w:val="Normal"/>
+              <w:rPr>
+                <w:sz w:val="16"/>
+                <w:szCs w:val="16"/>
+              </w:rPr>
+            </w:pPr>
+            <w:r>
+              <w:rPr>
+                <w:sz w:val="16"/>
+                <w:szCs w:val="16"/>
+              </w:rPr>
+              <w:t>739450.0</w:t>
+            </w:r>
+          </w:p>
+        </w:tc>
+      </w:tr>
+      <w:tr>
+        <w:trPr>
+          <w:trHeight w:val="300"/>
+        </w:trPr>
+        <w:tc>
+          <w:tcPr>
+            <w:tcW w:w="60.75pt" w:type="dxa"/>
+            <w:tcMar/>
+          </w:tcPr>
+          <w:p>
+            <w:pPr>
+              <w:pStyle w:val="Normal"/>
+              <w:rPr>
+                <w:sz w:val="16"/>
+                <w:szCs w:val="16"/>
+              </w:rPr>
+            </w:pPr>
+            <w:r>
+              <w:rPr>
+                <w:sz w:val="16"/>
+                <w:szCs w:val="16"/>
+              </w:rPr>
+              <w:t>Boston</w:t>
+            </w:r>
+          </w:p>
+        </w:tc>
+        <w:tc>
+          <w:tcPr>
+            <w:tcW w:w="60.75pt" w:type="dxa"/>
+            <w:tcMar/>
+          </w:tcPr>
+          <w:p>
+            <w:pPr>
+              <w:pStyle w:val="Normal"/>
+              <w:rPr>
+                <w:sz w:val="16"/>
+                <w:szCs w:val="16"/>
+              </w:rPr>
+            </w:pPr>
+            <w:r>
+              <w:rPr>
+                <w:sz w:val="16"/>
+                <w:szCs w:val="16"/>
+              </w:rPr>
+              <w:t>2021</w:t>
+            </w:r>
+          </w:p>
+        </w:tc>
+        <w:tc>
+          <w:tcPr>
+            <w:tcW w:w="60.75pt" w:type="dxa"/>
+            <w:tcMar/>
+          </w:tcPr>
+          <w:p>
+            <w:pPr>
+              <w:pStyle w:val="Normal"/>
+              <w:rPr>
+                <w:sz w:val="16"/>
+                <w:szCs w:val="16"/>
+              </w:rPr>
+            </w:pPr>
+            <w:r>
+              <w:rPr>
+                <w:sz w:val="16"/>
+                <w:szCs w:val="16"/>
+              </w:rPr>
+              <w:t>40378.0</w:t>
+            </w:r>
+          </w:p>
+        </w:tc>
+        <w:tc>
+          <w:tcPr>
+            <w:tcW w:w="60.75pt" w:type="dxa"/>
+            <w:tcMar/>
+          </w:tcPr>
+          <w:p>
+            <w:pPr>
+              <w:pStyle w:val="Normal"/>
+              <w:rPr>
+                <w:sz w:val="16"/>
+                <w:szCs w:val="16"/>
+              </w:rPr>
+            </w:pPr>
+            <w:r>
+              <w:rPr>
+                <w:sz w:val="16"/>
+                <w:szCs w:val="16"/>
+              </w:rPr>
+              <w:t>749000.0</w:t>
+            </w:r>
+          </w:p>
+        </w:tc>
+      </w:tr>
+      <w:tr>
+        <w:trPr>
+          <w:trHeight w:val="300"/>
+        </w:trPr>
+        <w:tc>
+          <w:tcPr>
+            <w:tcW w:w="60.75pt" w:type="dxa"/>
+            <w:tcMar/>
+          </w:tcPr>
+          <w:p>
+            <w:pPr>
+              <w:pStyle w:val="Normal"/>
+              <w:rPr>
+                <w:sz w:val="16"/>
+                <w:szCs w:val="16"/>
+              </w:rPr>
+            </w:pPr>
+            <w:r>
+              <w:rPr>
+                <w:sz w:val="16"/>
+                <w:szCs w:val="16"/>
+              </w:rPr>
+              <w:t>Boston</w:t>
+            </w:r>
+          </w:p>
+        </w:tc>
+        <w:tc>
+          <w:tcPr>
+            <w:tcW w:w="60.75pt" w:type="dxa"/>
+            <w:tcMar/>
+          </w:tcPr>
+          <w:p>
+            <w:pPr>
+              <w:pStyle w:val="Normal"/>
+              <w:rPr>
+                <w:sz w:val="16"/>
+                <w:szCs w:val="16"/>
+              </w:rPr>
+            </w:pPr>
+            <w:r>
+              <w:rPr>
+                <w:sz w:val="16"/>
+                <w:szCs w:val="16"/>
+              </w:rPr>
+              <w:t>2022</w:t>
+            </w:r>
+          </w:p>
+        </w:tc>
+        <w:tc>
+          <w:tcPr>
+            <w:tcW w:w="60.75pt" w:type="dxa"/>
+            <w:tcMar/>
+          </w:tcPr>
+          <w:p>
+            <w:pPr>
+              <w:pStyle w:val="Normal"/>
+              <w:rPr>
+                <w:sz w:val="16"/>
+                <w:szCs w:val="16"/>
+              </w:rPr>
+            </w:pPr>
+            <w:r>
+              <w:rPr>
+                <w:sz w:val="16"/>
+                <w:szCs w:val="16"/>
+              </w:rPr>
+              <w:t>40073.0</w:t>
+            </w:r>
+          </w:p>
+        </w:tc>
+        <w:tc>
+          <w:tcPr>
+            <w:tcW w:w="60.75pt" w:type="dxa"/>
+            <w:tcMar/>
+          </w:tcPr>
+          <w:p>
+            <w:pPr>
+              <w:pStyle w:val="Normal"/>
+              <w:rPr>
+                <w:sz w:val="16"/>
+                <w:szCs w:val="16"/>
+              </w:rPr>
+            </w:pPr>
+            <w:r>
+              <w:rPr>
+                <w:sz w:val="16"/>
+                <w:szCs w:val="16"/>
+              </w:rPr>
+              <w:t>799000.0</w:t>
+            </w:r>
+          </w:p>
+        </w:tc>
+      </w:tr>
+      <w:tr>
+        <w:trPr>
+          <w:trHeight w:val="300"/>
+        </w:trPr>
+        <w:tc>
+          <w:tcPr>
+            <w:tcW w:w="60.75pt" w:type="dxa"/>
+            <w:tcMar/>
+          </w:tcPr>
+          <w:p>
+            <w:pPr>
+              <w:pStyle w:val="Normal"/>
+              <w:rPr>
+                <w:sz w:val="16"/>
+                <w:szCs w:val="16"/>
+              </w:rPr>
+            </w:pPr>
+            <w:r>
+              <w:rPr>
+                <w:sz w:val="16"/>
+                <w:szCs w:val="16"/>
+              </w:rPr>
+              <w:t>Boston</w:t>
+            </w:r>
+          </w:p>
+        </w:tc>
+        <w:tc>
+          <w:tcPr>
+            <w:tcW w:w="60.75pt" w:type="dxa"/>
+            <w:tcMar/>
+          </w:tcPr>
+          <w:p>
+            <w:pPr>
+              <w:pStyle w:val="Normal"/>
+              <w:rPr>
+                <w:sz w:val="16"/>
+                <w:szCs w:val="16"/>
+              </w:rPr>
+            </w:pPr>
+            <w:r>
+              <w:rPr>
+                <w:sz w:val="16"/>
+                <w:szCs w:val="16"/>
+              </w:rPr>
+              <w:t>2023</w:t>
+            </w:r>
+          </w:p>
+        </w:tc>
+        <w:tc>
+          <w:tcPr>
+            <w:tcW w:w="60.75pt" w:type="dxa"/>
+            <w:tcMar/>
+          </w:tcPr>
+          <w:p>
+            <w:pPr>
+              <w:pStyle w:val="Normal"/>
+              <w:rPr>
+                <w:sz w:val="16"/>
+                <w:szCs w:val="16"/>
+              </w:rPr>
+            </w:pPr>
+            <w:r>
+              <w:rPr>
+                <w:sz w:val="16"/>
+                <w:szCs w:val="16"/>
+              </w:rPr>
+              <w:t>42676.0</w:t>
+            </w:r>
+          </w:p>
+        </w:tc>
+        <w:tc>
+          <w:tcPr>
+            <w:tcW w:w="60.75pt" w:type="dxa"/>
+            <w:tcMar/>
+          </w:tcPr>
+          <w:p>
+            <w:pPr>
+              <w:pStyle w:val="Normal"/>
+              <w:rPr>
+                <w:sz w:val="16"/>
+                <w:szCs w:val="16"/>
+              </w:rPr>
+            </w:pPr>
+            <w:r>
+              <w:rPr>
+                <w:sz w:val="16"/>
+                <w:szCs w:val="16"/>
+              </w:rPr>
+              <w:t>849450.0</w:t>
+            </w:r>
+          </w:p>
+        </w:tc>
+      </w:tr>
+      <w:tr>
+        <w:trPr>
+          <w:trHeight w:val="300"/>
+        </w:trPr>
+        <w:tc>
+          <w:tcPr>
+            <w:tcW w:w="60.75pt" w:type="dxa"/>
+            <w:tcMar/>
+          </w:tcPr>
+          <w:p>
+            <w:pPr>
+              <w:pStyle w:val="Normal"/>
+              <w:rPr>
+                <w:sz w:val="16"/>
+                <w:szCs w:val="16"/>
+              </w:rPr>
+            </w:pPr>
+            <w:r>
+              <w:rPr>
+                <w:sz w:val="16"/>
+                <w:szCs w:val="16"/>
+              </w:rPr>
+              <w:t>Boston</w:t>
+            </w:r>
+          </w:p>
+        </w:tc>
+        <w:tc>
+          <w:tcPr>
+            <w:tcW w:w="60.75pt" w:type="dxa"/>
+            <w:tcMar/>
+          </w:tcPr>
+          <w:p>
+            <w:pPr>
+              <w:pStyle w:val="Normal"/>
+              <w:rPr>
+                <w:sz w:val="16"/>
+                <w:szCs w:val="16"/>
+              </w:rPr>
+            </w:pPr>
+            <w:r>
+              <w:rPr>
+                <w:sz w:val="16"/>
+                <w:szCs w:val="16"/>
+              </w:rPr>
+              <w:t>2024</w:t>
+            </w:r>
+          </w:p>
+        </w:tc>
+        <w:tc>
+          <w:tcPr>
+            <w:tcW w:w="60.75pt" w:type="dxa"/>
+            <w:tcMar/>
+          </w:tcPr>
+          <w:p>
+            <w:pPr>
+              <w:pStyle w:val="Normal"/>
+              <w:rPr>
+                <w:sz w:val="16"/>
+                <w:szCs w:val="16"/>
+              </w:rPr>
+            </w:pPr>
+            <w:r>
+              <w:rPr>
+                <w:sz w:val="16"/>
+                <w:szCs w:val="16"/>
+              </w:rPr>
+              <w:t>42566.0</w:t>
+            </w:r>
+          </w:p>
+        </w:tc>
+        <w:tc>
+          <w:tcPr>
+            <w:tcW w:w="60.75pt" w:type="dxa"/>
+            <w:tcMar/>
+          </w:tcPr>
+          <w:p>
+            <w:pPr>
+              <w:pStyle w:val="Normal"/>
+              <w:rPr>
+                <w:sz w:val="16"/>
+                <w:szCs w:val="16"/>
+              </w:rPr>
+            </w:pPr>
+            <w:r>
+              <w:rPr>
+                <w:sz w:val="16"/>
+                <w:szCs w:val="16"/>
+              </w:rPr>
+              <w:t>861000.0</w:t>
+            </w:r>
           </w:p>
         </w:tc>
       </w:tr>
     </w:tbl>
     <w:p>
       <w:pPr>
-        <w:pStyle w:val="tablefootnote"/>
-      </w:pPr>
-      <w:r>
-        <w:t>Sample of a Table footnote. (</w:t>
-      </w:r>
-      <w:r>
-        <w:rPr>
-          <w:i/>
-        </w:rPr>
-        <w:t>Table footnote</w:t>
-      </w:r>
-      <w:r>
+        <w:pStyle w:val="Normal"/>
+        <w:jc w:val="start"/>
+      </w:pPr>
+    </w:p>
+    <w:p>
+      <w:pPr>
+        <w:pStyle w:val="Normal"/>
+        <w:jc w:val="start"/>
+      </w:pPr>
+      <w:r>
+        <w:rPr/>
+        <w:t>Notice that prices increase despite rising crime rate</w:t>
+      </w:r>
+      <w:r>
+        <w:rPr/>
+        <w:t xml:space="preserve">s. </w:t>
+      </w:r>
+      <w:r>
+        <w:rPr/>
+        <w:t>Boston is downtown, and we barely see any fall in prices downtown no matter what.</w:t>
+      </w:r>
+      <w:r>
+        <w:rPr/>
+        <w:t xml:space="preserve"> </w:t>
+      </w:r>
+      <w:r>
+        <w:rPr/>
+        <w:t xml:space="preserve">I would call these cities “desirable” and such desirable cities can really mix and puzzle our plots and make </w:t>
+      </w:r>
+      <w:r>
+        <w:rPr/>
+        <w:t>noise</w:t>
+      </w:r>
+      <w:r>
+        <w:rPr/>
+        <w:t>.</w:t>
+      </w:r>
+    </w:p>
+    <w:p>
+      <w:pPr>
+        <w:pStyle w:val="Normal"/>
+        <w:jc w:val="start"/>
+      </w:pPr>
+    </w:p>
+    <w:p>
+      <w:pPr>
+        <w:pStyle w:val="Normal"/>
+        <w:jc w:val="start"/>
+      </w:pPr>
+      <w:r>
+        <w:rPr/>
+        <w:t>So,</w:t>
+      </w:r>
+      <w:r>
+        <w:rPr/>
+        <w:t xml:space="preserve"> the short answer is </w:t>
+      </w:r>
+      <w:r>
+        <w:rPr/>
+        <w:t>no,</w:t>
+      </w:r>
+      <w:r>
+        <w:rPr/>
+        <w:t xml:space="preserve"> </w:t>
+      </w:r>
+      <w:r>
+        <w:rPr/>
+        <w:t xml:space="preserve">crime rates go up and down, but prices increase steadily. </w:t>
+      </w:r>
+      <w:r>
+        <w:rPr/>
+        <w:t>So</w:t>
+      </w:r>
+      <w:r>
+        <w:rPr/>
+        <w:t xml:space="preserve"> </w:t>
+      </w:r>
+      <w:r>
+        <w:rPr/>
+        <w:t>crime rates did not directly affect the median hous</w:t>
+      </w:r>
+      <w:r>
+        <w:rPr/>
+        <w:t>e price in the past 10 years.</w:t>
+      </w:r>
+    </w:p>
+    <w:p>
+      <w:pPr>
+        <w:pStyle w:val="Heading2"/>
+        <w:rPr>
+          <w:lang w:eastAsia="zh-CN"/>
+        </w:rPr>
+      </w:pPr>
+      <w:r>
+        <w:rPr>
+          <w:lang w:eastAsia="zh-CN"/>
+        </w:rPr>
+        <w:t xml:space="preserve">Results C </w:t>
+      </w:r>
+    </w:p>
+    <w:p>
+      <w:pPr>
+        <w:pStyle w:val="Normal"/>
+      </w:pPr>
+      <w:r>
+        <w:rPr/>
+        <w:t>Can we classify whether a city is “Safe” or “Unsafe” based on housing and economic indicators?</w:t>
+      </w:r>
+    </w:p>
+    <w:p>
+      <w:pPr>
+        <w:pStyle w:val="Normal"/>
+        <w:jc w:val="start"/>
+      </w:pPr>
+      <w:r>
+        <w:rPr/>
+        <w:t>Luckily, I had many useful columns in the dataset that could potentially have an effect on this question.</w:t>
+      </w:r>
+      <w:r>
+        <w:rPr/>
+        <w:t xml:space="preserve"> The results of </w:t>
+      </w:r>
+      <w:r>
+        <w:rPr/>
+        <w:t xml:space="preserve">my </w:t>
+      </w:r>
+      <w:r>
+        <w:rPr/>
+        <w:t xml:space="preserve">model prediction </w:t>
+      </w:r>
+      <w:r>
+        <w:rPr/>
+        <w:t>were</w:t>
+      </w:r>
+      <w:r>
+        <w:rPr/>
+        <w:t xml:space="preserve"> based on </w:t>
+      </w:r>
+      <w:r>
+        <w:rPr/>
+        <w:t>“All Offense Types</w:t>
+      </w:r>
+      <w:r>
+        <w:rPr/>
+        <w:t>”.</w:t>
+      </w:r>
+      <w:r>
+        <w:rPr/>
+        <w:t xml:space="preserve"> The safe point was below the median, and the unsafe point was above the median. </w:t>
+      </w:r>
+    </w:p>
+    <w:p>
+      <w:pPr>
+        <w:pStyle w:val="Normal"/>
+        <w:jc w:val="start"/>
+      </w:pPr>
+    </w:p>
+    <w:p>
+      <w:pPr>
+        <w:pStyle w:val="Normal"/>
+        <w:jc w:val="start"/>
+      </w:pPr>
+      <w:r>
+        <w:rPr/>
+        <w:t xml:space="preserve">The model </w:t>
+      </w:r>
+      <w:r>
+        <w:rPr/>
+        <w:t>successfully</w:t>
+      </w:r>
+      <w:r>
+        <w:rPr/>
+        <w:t xml:space="preserve"> predicted </w:t>
+      </w:r>
+      <w:r>
+        <w:rPr/>
+        <w:t>the X train features with an accuracy of 0.957288.....</w:t>
+      </w:r>
+    </w:p>
+    <w:p>
+      <w:pPr>
+        <w:pStyle w:val="Normal"/>
+        <w:jc w:val="start"/>
+      </w:pPr>
+      <w:r>
+        <w:rPr/>
+        <w:t xml:space="preserve">This is </w:t>
+      </w:r>
+      <w:r>
+        <w:rPr/>
+        <w:t>a good number</w:t>
+      </w:r>
+      <w:r>
+        <w:rPr/>
+        <w:t xml:space="preserve"> of </w:t>
+      </w:r>
+      <w:r>
+        <w:rPr/>
+        <w:t>successes</w:t>
+      </w:r>
+      <w:r>
+        <w:rPr/>
+        <w:t xml:space="preserve">. To see the whole </w:t>
+      </w:r>
+      <w:r>
+        <w:rPr/>
+        <w:t>accuracy</w:t>
+      </w:r>
+      <w:r>
+        <w:rPr/>
+        <w:t xml:space="preserve"> score and the confusion matrix, please check the code in </w:t>
+      </w:r>
+      <w:r>
+        <w:rPr/>
+        <w:t>GitHub</w:t>
+      </w:r>
+      <w:r>
+        <w:rPr/>
+        <w:t xml:space="preserve">. </w:t>
+      </w:r>
+    </w:p>
+    <w:p>
+      <w:pPr>
+        <w:pStyle w:val="Normal"/>
+        <w:jc w:val="start"/>
+      </w:pPr>
+    </w:p>
+    <w:p>
+      <w:pPr>
+        <w:pStyle w:val="Normal"/>
+        <w:jc w:val="start"/>
+      </w:pPr>
+      <w:r>
+        <w:rPr/>
+        <w:t xml:space="preserve">The answer is </w:t>
+      </w:r>
+      <w:r>
+        <w:rPr/>
+        <w:t>yes;</w:t>
+      </w:r>
+      <w:r>
+        <w:rPr/>
+        <w:t xml:space="preserve"> we can </w:t>
+      </w:r>
+      <w:r>
+        <w:rPr/>
+        <w:t>definitely classify</w:t>
+      </w:r>
+      <w:r>
+        <w:rPr/>
+        <w:t xml:space="preserve"> a city safe or unsafe based on its </w:t>
+      </w:r>
+      <w:r>
+        <w:rPr/>
+        <w:t>features.</w:t>
+      </w:r>
+    </w:p>
+    <w:p>
+      <w:pPr>
+        <w:pStyle w:val="BodyText"/>
+        <w:rPr>
+          <w:lang w:val="en-US"/>
+        </w:rPr>
+      </w:pPr>
+    </w:p>
+    <w:p>
+      <w:pPr>
+        <w:pStyle w:val="Heading2"/>
+        <w:jc w:val="center"/>
+        <w:rPr>
+          <w:lang w:val="en-US"/>
+        </w:rPr>
+      </w:pPr>
+      <w:r>
+        <w:rPr>
+          <w:lang w:val="en-US"/>
+        </w:rPr>
+        <w:t>Result D</w:t>
+      </w:r>
+    </w:p>
+    <w:p>
+      <w:pPr>
+        <w:pStyle w:val="Normal"/>
+        <w:rPr>
+          <w:lang w:val="en-US"/>
+        </w:rPr>
+      </w:pPr>
+      <w:r>
+        <w:rPr>
+          <w:lang w:val="en-US"/>
+        </w:rPr>
+        <w:t>Can we forecast how changes in crime rates might affect future housing prices?</w:t>
+      </w:r>
+    </w:p>
+    <w:p>
+      <w:pPr>
+        <w:pStyle w:val="Normal"/>
+        <w:rPr>
+          <w:lang w:val="en-US"/>
+        </w:rPr>
+      </w:pPr>
+    </w:p>
+    <w:p>
+      <w:pPr>
+        <w:pStyle w:val="Normal"/>
+        <w:suppressLineNumbers w:val="0"/>
+        <w:bidi w:val="0"/>
+        <w:spacing w:before="0pt" w:beforeAutospacing="0" w:after="0pt" w:afterAutospacing="0" w:line="12.95pt" w:lineRule="auto"/>
+        <w:ind w:start="0pt" w:end="0pt"/>
+        <w:jc w:val="start"/>
+        <w:rPr>
+          <w:lang w:val="en-US"/>
+        </w:rPr>
+      </w:pPr>
+      <w:r>
+        <w:rPr>
+          <w:lang w:val="en-US"/>
+        </w:rPr>
+        <w:t>According to extracted coefficients of our features, we see that crimes against person and crimes against property have significant effe</w:t>
+      </w:r>
+      <w:r>
+        <w:rPr>
+          <w:lang w:val="en-US"/>
+        </w:rPr>
+        <w:t xml:space="preserve">cts on the median list price. The model </w:t>
+      </w:r>
+      <w:r>
+        <w:rPr>
+          <w:lang w:val="en-US"/>
+        </w:rPr>
+        <w:t>predicted</w:t>
+      </w:r>
+      <w:r>
+        <w:rPr>
+          <w:lang w:val="en-US"/>
+        </w:rPr>
+        <w:t xml:space="preserve"> </w:t>
+      </w:r>
+      <w:r>
+        <w:rPr>
+          <w:lang w:val="en-US"/>
+        </w:rPr>
+        <w:t xml:space="preserve">with </w:t>
+      </w:r>
+      <w:r>
+        <w:rPr>
+          <w:lang w:val="en-US"/>
+        </w:rPr>
+        <w:t>good</w:t>
+      </w:r>
+      <w:r>
+        <w:rPr>
+          <w:lang w:val="en-US"/>
+        </w:rPr>
+        <w:t xml:space="preserve"> accuracy according to the scatterplot </w:t>
+      </w:r>
+      <w:r>
+        <w:rPr>
+          <w:lang w:val="en-US"/>
+        </w:rPr>
+        <w:t>I have</w:t>
+      </w:r>
+      <w:r>
+        <w:rPr>
+          <w:lang w:val="en-US"/>
+        </w:rPr>
+        <w:t xml:space="preserve"> in </w:t>
+      </w:r>
+      <w:r>
+        <w:rPr>
+          <w:lang w:val="en-US"/>
+        </w:rPr>
+        <w:t>my code</w:t>
+      </w:r>
+      <w:r>
+        <w:rPr>
+          <w:lang w:val="en-US"/>
+        </w:rPr>
+        <w:t>.</w:t>
+      </w:r>
+    </w:p>
+    <w:p>
+      <w:pPr>
+        <w:pStyle w:val="Normal"/>
+        <w:suppressLineNumbers w:val="0"/>
+        <w:bidi w:val="0"/>
+        <w:spacing w:before="0pt" w:beforeAutospacing="0" w:after="0pt" w:afterAutospacing="0" w:line="12.95pt" w:lineRule="auto"/>
+        <w:ind w:start="0pt" w:end="0pt"/>
+        <w:jc w:val="start"/>
+        <w:rPr>
+          <w:lang w:val="en-US"/>
+        </w:rPr>
+      </w:pPr>
+    </w:p>
+    <w:p>
+      <w:pPr>
+        <w:pStyle w:val="Normal"/>
+        <w:suppressLineNumbers w:val="0"/>
+        <w:bidi w:val="0"/>
+        <w:spacing w:before="0pt" w:beforeAutospacing="0" w:after="0pt" w:afterAutospacing="0" w:line="12.95pt" w:lineRule="auto"/>
+        <w:ind w:start="0pt" w:end="0pt"/>
+        <w:jc w:val="start"/>
+        <w:rPr>
+          <w:lang w:val="en-US"/>
+        </w:rPr>
+      </w:pPr>
+      <w:r>
+        <w:rPr>
+          <w:lang w:val="en-US"/>
+        </w:rPr>
+        <w:t xml:space="preserve">Since there is no direct relationship between crime rates and median house prices, it </w:t>
+      </w:r>
+      <w:r>
+        <w:rPr>
+          <w:lang w:val="en-US"/>
+        </w:rPr>
+        <w:t>wouldn’t</w:t>
+      </w:r>
+      <w:r>
+        <w:rPr>
+          <w:lang w:val="en-US"/>
+        </w:rPr>
+        <w:t xml:space="preserve"> be easy to </w:t>
+      </w:r>
+      <w:r>
+        <w:rPr>
+          <w:lang w:val="en-US"/>
+        </w:rPr>
+        <w:t>state</w:t>
+      </w:r>
+      <w:r>
+        <w:rPr>
+          <w:lang w:val="en-US"/>
+        </w:rPr>
+        <w:t xml:space="preserve"> that such crime rates have </w:t>
+      </w:r>
+      <w:r>
+        <w:rPr>
+          <w:lang w:val="en-US"/>
+        </w:rPr>
+        <w:t>effect</w:t>
+      </w:r>
+      <w:r>
+        <w:rPr>
+          <w:lang w:val="en-US"/>
+        </w:rPr>
+        <w:t xml:space="preserve"> on those prices, but we added time series </w:t>
+      </w:r>
+      <w:r>
+        <w:rPr>
+          <w:lang w:val="en-US"/>
+        </w:rPr>
+        <w:t>lags</w:t>
+      </w:r>
+      <w:r>
+        <w:rPr>
+          <w:lang w:val="en-US"/>
+        </w:rPr>
+        <w:t xml:space="preserve"> and we made the data to be historical. </w:t>
+      </w:r>
+      <w:r>
+        <w:rPr>
+          <w:lang w:val="en-US"/>
+        </w:rPr>
+        <w:t>With this, we can definitely forecast how changes in crime rates can affect future housing prices.</w:t>
+      </w:r>
+      <w:r>
+        <w:rPr>
+          <w:lang w:val="en-US"/>
+        </w:rPr>
+        <w:t xml:space="preserve"> </w:t>
+      </w:r>
+      <w:r>
+        <w:rPr>
+          <w:lang w:val="en-US"/>
+        </w:rPr>
+        <w:t>The plots and predictions are available in the code.</w:t>
+      </w:r>
+    </w:p>
+    <w:p>
+      <w:pPr>
+        <w:pStyle w:val="Heading1"/>
+        <w:rPr>
+          <w:lang w:eastAsia="zh-CN"/>
+        </w:rPr>
+      </w:pPr>
+      <w:r>
+        <w:rPr>
+          <w:lang w:eastAsia="zh-CN"/>
+        </w:rPr>
+        <w:t>Discussion</w:t>
+      </w:r>
+    </w:p>
+    <w:p>
+      <w:pPr>
+        <w:pStyle w:val="BodyText"/>
+        <w:suppressLineNumbers w:val="0"/>
+        <w:bidi w:val="0"/>
+        <w:spacing w:before="0pt" w:beforeAutospacing="0" w:after="6pt" w:afterAutospacing="0" w:line="11.4pt" w:lineRule="auto"/>
+        <w:ind w:start="0pt" w:end="0pt" w:firstLine="14.4pt"/>
+        <w:jc w:val="both"/>
+        <w:rPr>
+          <w:lang w:val="en-US" w:eastAsia="zh-CN"/>
+        </w:rPr>
+      </w:pPr>
+      <w:r>
+        <w:rPr>
+          <w:lang w:val="en-US" w:eastAsia="zh-CN"/>
+        </w:rPr>
+        <w:t xml:space="preserve">I am satisfied with the results of the first, </w:t>
+      </w:r>
+      <w:r>
+        <w:rPr>
+          <w:lang w:val="en-US" w:eastAsia="zh-CN"/>
+        </w:rPr>
+        <w:t>second</w:t>
+      </w:r>
+      <w:r>
+        <w:rPr>
+          <w:lang w:val="en-US" w:eastAsia="zh-CN"/>
+        </w:rPr>
+        <w:t xml:space="preserve"> and third questions’ insights. The last problem </w:t>
+      </w:r>
+      <w:r>
+        <w:rPr>
+          <w:lang w:val="en-US" w:eastAsia="zh-CN"/>
+        </w:rPr>
+        <w:t xml:space="preserve">might need some improvement, especially in building a proper relationship between crime </w:t>
+      </w:r>
+      <w:r>
+        <w:rPr>
+          <w:lang w:val="en-US" w:eastAsia="zh-CN"/>
+        </w:rPr>
+        <w:t>rates,</w:t>
+      </w:r>
+      <w:r>
+        <w:rPr>
+          <w:lang w:val="en-US" w:eastAsia="zh-CN"/>
+        </w:rPr>
+        <w:t xml:space="preserve"> and housing prices and making </w:t>
+      </w:r>
+      <w:r>
+        <w:rPr>
+          <w:lang w:val="en-US" w:eastAsia="zh-CN"/>
+        </w:rPr>
+        <w:t>it as</w:t>
+      </w:r>
+      <w:r>
+        <w:rPr>
+          <w:lang w:val="en-US" w:eastAsia="zh-CN"/>
+        </w:rPr>
+        <w:t xml:space="preserve"> historical </w:t>
+      </w:r>
+      <w:r>
+        <w:rPr>
+          <w:lang w:val="en-US" w:eastAsia="zh-CN"/>
+        </w:rPr>
+        <w:t>events</w:t>
+      </w:r>
+      <w:r>
+        <w:rPr>
+          <w:lang w:val="en-US" w:eastAsia="zh-CN"/>
+        </w:rPr>
+        <w:t xml:space="preserve">. This </w:t>
+      </w:r>
+      <w:r>
+        <w:rPr>
+          <w:lang w:val="en-US" w:eastAsia="zh-CN"/>
+        </w:rPr>
+        <w:t>doesn’t</w:t>
+      </w:r>
+      <w:r>
+        <w:rPr>
+          <w:lang w:val="en-US" w:eastAsia="zh-CN"/>
+        </w:rPr>
+        <w:t xml:space="preserve"> mean that my cod</w:t>
+      </w:r>
+      <w:r>
+        <w:rPr>
+          <w:lang w:val="en-US" w:eastAsia="zh-CN"/>
+        </w:rPr>
+        <w:t xml:space="preserve">e </w:t>
+      </w:r>
+      <w:r>
+        <w:rPr>
+          <w:lang w:val="en-US" w:eastAsia="zh-CN"/>
+        </w:rPr>
+        <w:t>doesn’t</w:t>
+      </w:r>
+      <w:r>
+        <w:rPr>
+          <w:lang w:val="en-US" w:eastAsia="zh-CN"/>
+        </w:rPr>
+        <w:t xml:space="preserve"> work, but I believe I could improve it a little more </w:t>
+      </w:r>
+      <w:r>
+        <w:rPr>
+          <w:lang w:val="en-US" w:eastAsia="zh-CN"/>
+        </w:rPr>
+        <w:t>to</w:t>
+      </w:r>
+      <w:r>
+        <w:rPr>
+          <w:lang w:val="en-US" w:eastAsia="zh-CN"/>
+        </w:rPr>
+        <w:t xml:space="preserve"> have more </w:t>
+      </w:r>
+      <w:r>
+        <w:rPr>
+          <w:lang w:val="en-US" w:eastAsia="zh-CN"/>
+        </w:rPr>
+        <w:t>accurate</w:t>
+      </w:r>
+      <w:r>
+        <w:rPr>
+          <w:lang w:val="en-US" w:eastAsia="zh-CN"/>
+        </w:rPr>
+        <w:t xml:space="preserve"> insights. The reason behind this thinking is that I believe time series </w:t>
+      </w:r>
+      <w:r>
+        <w:rPr>
+          <w:lang w:val="en-US" w:eastAsia="zh-CN"/>
+        </w:rPr>
+        <w:t xml:space="preserve">shifts alone </w:t>
+      </w:r>
+      <w:r>
+        <w:rPr>
+          <w:lang w:val="en-US" w:eastAsia="zh-CN"/>
+        </w:rPr>
+        <w:t>are</w:t>
+      </w:r>
+      <w:r>
+        <w:rPr>
+          <w:lang w:val="en-US" w:eastAsia="zh-CN"/>
+        </w:rPr>
+        <w:t xml:space="preserve"> not enough to make </w:t>
+      </w:r>
+      <w:r>
+        <w:rPr>
+          <w:lang w:val="en-US" w:eastAsia="zh-CN"/>
+        </w:rPr>
+        <w:t>data historical</w:t>
+      </w:r>
+      <w:r>
+        <w:rPr>
+          <w:lang w:val="en-US" w:eastAsia="zh-CN"/>
+        </w:rPr>
+        <w:t xml:space="preserve">. Also, my insights were </w:t>
+      </w:r>
+      <w:r>
+        <w:rPr>
+          <w:lang w:val="en-US" w:eastAsia="zh-CN"/>
+        </w:rPr>
+        <w:t>mainly based</w:t>
+      </w:r>
+      <w:r>
+        <w:rPr>
+          <w:lang w:val="en-US" w:eastAsia="zh-CN"/>
+        </w:rPr>
+        <w:t xml:space="preserve"> on the coefficients of my features, and I wouldn’t call </w:t>
+      </w:r>
+      <w:r>
+        <w:rPr>
+          <w:lang w:val="en-US" w:eastAsia="zh-CN"/>
+        </w:rPr>
+        <w:t>this</w:t>
+      </w:r>
+      <w:r>
+        <w:rPr>
+          <w:lang w:val="en-US" w:eastAsia="zh-CN"/>
+        </w:rPr>
+        <w:t xml:space="preserve"> enough solution to this question. For </w:t>
+      </w:r>
+      <w:r>
+        <w:rPr>
+          <w:lang w:val="en-US" w:eastAsia="zh-CN"/>
+        </w:rPr>
+        <w:t>future,</w:t>
+      </w:r>
+      <w:r>
+        <w:rPr>
+          <w:lang w:val="en-US" w:eastAsia="zh-CN"/>
+        </w:rPr>
+        <w:t xml:space="preserve"> I may consider </w:t>
+      </w:r>
+      <w:r>
+        <w:rPr>
+          <w:lang w:val="en-US" w:eastAsia="zh-CN"/>
+        </w:rPr>
+        <w:t>strengthening the relationship between crime and housing median price and bonding those with historical events.</w:t>
+      </w:r>
+    </w:p>
+    <w:p>
+      <w:pPr>
+        <w:pStyle w:val="Heading1"/>
+        <w:rPr/>
+      </w:pPr>
+      <w:r>
+        <w:rPr>
+          <w:lang w:eastAsia="zh-CN"/>
+        </w:rPr>
+        <w:t>Conclusion</w:t>
+      </w:r>
+    </w:p>
+    <w:p>
+      <w:pPr>
+        <w:pStyle w:val="BodyText"/>
+        <w:suppressLineNumbers w:val="0"/>
+        <w:bidi w:val="0"/>
+        <w:spacing w:before="0pt" w:beforeAutospacing="0" w:after="6pt" w:afterAutospacing="0" w:line="11.4pt" w:lineRule="auto"/>
+        <w:ind w:start="0pt" w:end="0pt" w:firstLine="14.4pt"/>
+        <w:jc w:val="both"/>
+        <w:rPr>
+          <w:lang w:val="en-US" w:eastAsia="zh-CN"/>
+        </w:rPr>
+      </w:pPr>
+      <w:r>
+        <w:rPr>
+          <w:lang w:val="en-US" w:eastAsia="zh-CN"/>
+        </w:rPr>
+        <w:t xml:space="preserve">In this project I was able to classify cities with safe </w:t>
+      </w:r>
+      <w:r>
+        <w:rPr>
+          <w:lang w:val="en-US" w:eastAsia="zh-CN"/>
+        </w:rPr>
+        <w:t>and</w:t>
+      </w:r>
+      <w:r>
+        <w:rPr>
+          <w:lang w:val="en-US" w:eastAsia="zh-CN"/>
+        </w:rPr>
+        <w:t xml:space="preserve"> unsafe </w:t>
+      </w:r>
+      <w:r>
+        <w:rPr>
+          <w:lang w:val="en-US" w:eastAsia="zh-CN"/>
+        </w:rPr>
+        <w:t>labels;</w:t>
+      </w:r>
+      <w:r>
+        <w:rPr>
+          <w:lang w:val="en-US" w:eastAsia="zh-CN"/>
+        </w:rPr>
+        <w:t xml:space="preserve"> </w:t>
+      </w:r>
+      <w:r>
+        <w:rPr>
+          <w:lang w:val="en-US" w:eastAsia="zh-CN"/>
+        </w:rPr>
+        <w:t>i</w:t>
+      </w:r>
+      <w:r>
+        <w:rPr>
+          <w:lang w:val="en-US" w:eastAsia="zh-CN"/>
+        </w:rPr>
+        <w:t xml:space="preserve">t is not the hardest task to classify </w:t>
+      </w:r>
+      <w:r>
+        <w:rPr>
+          <w:lang w:val="en-US" w:eastAsia="zh-CN"/>
+        </w:rPr>
+        <w:t>those,</w:t>
+      </w:r>
+      <w:r>
+        <w:rPr>
+          <w:lang w:val="en-US" w:eastAsia="zh-CN"/>
+        </w:rPr>
+        <w:t xml:space="preserve"> and</w:t>
+      </w:r>
+      <w:r>
+        <w:rPr>
+          <w:lang w:val="en-US" w:eastAsia="zh-CN"/>
+        </w:rPr>
+        <w:t xml:space="preserve"> I believe</w:t>
+      </w:r>
+      <w:r>
+        <w:rPr>
+          <w:lang w:val="en-US" w:eastAsia="zh-CN"/>
+        </w:rPr>
+        <w:t xml:space="preserve"> th</w:t>
+      </w:r>
+      <w:r>
+        <w:rPr>
+          <w:lang w:val="en-US" w:eastAsia="zh-CN"/>
+        </w:rPr>
+        <w:t>is</w:t>
+      </w:r>
+      <w:r>
+        <w:rPr>
+          <w:lang w:val="en-US" w:eastAsia="zh-CN"/>
+        </w:rPr>
+        <w:t xml:space="preserve"> can </w:t>
+      </w:r>
+      <w:r>
+        <w:rPr>
+          <w:lang w:val="en-US" w:eastAsia="zh-CN"/>
+        </w:rPr>
+        <w:t>definitely</w:t>
+      </w:r>
+      <w:r>
+        <w:rPr>
+          <w:lang w:val="en-US" w:eastAsia="zh-CN"/>
+        </w:rPr>
+        <w:t xml:space="preserve"> help </w:t>
+      </w:r>
+      <w:r>
+        <w:rPr>
+          <w:lang w:val="en-US" w:eastAsia="zh-CN"/>
+        </w:rPr>
+        <w:t>consumers</w:t>
+      </w:r>
+      <w:r>
+        <w:rPr>
+          <w:lang w:val="en-US" w:eastAsia="zh-CN"/>
+        </w:rPr>
+        <w:t xml:space="preserve"> </w:t>
+      </w:r>
+      <w:r>
+        <w:rPr>
+          <w:lang w:val="en-US" w:eastAsia="zh-CN"/>
+        </w:rPr>
+        <w:t>make decisions prior to buying a house in Massachusetts.</w:t>
+      </w:r>
+      <w:r>
+        <w:rPr>
+          <w:lang w:val="en-US" w:eastAsia="zh-CN"/>
+        </w:rPr>
+        <w:t xml:space="preserve"> </w:t>
+      </w:r>
+      <w:r>
+        <w:rPr>
+          <w:lang w:val="en-US" w:eastAsia="zh-CN"/>
+        </w:rPr>
+        <w:t xml:space="preserve">According to my results, Massachusetts is not a state where crime has big effects on the housing </w:t>
+      </w:r>
+      <w:r>
+        <w:rPr>
+          <w:lang w:val="en-US" w:eastAsia="zh-CN"/>
+        </w:rPr>
+        <w:t>market;</w:t>
+      </w:r>
+      <w:r>
+        <w:rPr>
+          <w:lang w:val="en-US" w:eastAsia="zh-CN"/>
+        </w:rPr>
+        <w:t xml:space="preserve"> this was based on the </w:t>
+      </w:r>
+      <w:r>
+        <w:rPr>
+          <w:lang w:val="en-US" w:eastAsia="zh-CN"/>
+        </w:rPr>
+        <w:t xml:space="preserve">past </w:t>
+      </w:r>
+      <w:r>
+        <w:rPr>
+          <w:lang w:val="en-US" w:eastAsia="zh-CN"/>
+        </w:rPr>
+        <w:t>5-10 year</w:t>
+      </w:r>
+      <w:r>
+        <w:rPr>
+          <w:lang w:val="en-US" w:eastAsia="zh-CN"/>
+        </w:rPr>
+        <w:t xml:space="preserve"> crime rate effects on housing.</w:t>
+      </w:r>
+      <w:r>
+        <w:rPr>
+          <w:lang w:val="en-US" w:eastAsia="zh-CN"/>
+        </w:rPr>
+        <w:t xml:space="preserve"> This can help people who are considering moving to Massachusetts or maybe investing into Massachusetts housing market, as it was obvious that houses here in Massachusetts do not go down in their values due any crimes</w:t>
+      </w:r>
+      <w:r>
+        <w:rPr>
+          <w:lang w:val="en-US" w:eastAsia="zh-CN"/>
+        </w:rPr>
+        <w:t>; yes, some cities might be an exception and this can also be considered as a future work to explore those cities, but for the general part houses in Massachusetts hold their values steady</w:t>
+      </w:r>
+      <w:r>
+        <w:rPr>
+          <w:lang w:val="en-US" w:eastAsia="zh-CN"/>
+        </w:rPr>
+        <w:t xml:space="preserve"> and even go up each year</w:t>
+      </w:r>
+      <w:r>
+        <w:rPr>
+          <w:lang w:val="en-US" w:eastAsia="zh-CN"/>
+        </w:rPr>
+        <w:t xml:space="preserve">. </w:t>
+      </w:r>
+    </w:p>
+    <w:p>
+      <w:pPr>
+        <w:pStyle w:val="Heading5"/>
+      </w:pPr>
+      <w:r>
+        <w:rPr/>
+        <w:t xml:space="preserve">Acknowledgment </w:t>
+      </w:r>
+      <w:r>
+        <w:rPr>
+          <w:i w:val="1"/>
+          <w:iCs w:val="1"/>
+        </w:rPr>
+        <w:t>(</w:t>
+      </w:r>
+      <w:r>
+        <w:rPr>
+          <w:i w:val="1"/>
+          <w:iCs w:val="1"/>
+          <w:caps w:val="0"/>
+          <w:smallCaps w:val="0"/>
+        </w:rPr>
+        <w:t>Heading 5</w:t>
+      </w:r>
+      <w:r>
+        <w:rPr>
+          <w:i w:val="1"/>
+          <w:iCs w:val="1"/>
+        </w:rPr>
         <w:t>)</w:t>
       </w:r>
     </w:p>
     <w:p>
       <w:pPr>
-        <w:pStyle w:val="figurecaption"/>
-      </w:pPr>
-      <w:r>
-        <w:t xml:space="preserve">Example of a figure caption. </w:t>
-      </w:r>
-      <w:r>
-        <w:rPr>
-          <w:iCs/>
-        </w:rPr>
-        <w:t>(</w:t>
-      </w:r>
-      <w:r>
-        <w:rPr>
-          <w:i/>
-          <w:iCs/>
-        </w:rPr>
-        <w:t>figure caption</w:t>
-      </w:r>
-      <w:r>
-        <w:rPr>
-          <w:iCs/>
-        </w:rPr>
-        <w:t>)</w:t>
-      </w:r>
-    </w:p>
-    <w:p>
-      <w:pPr>
         <w:pStyle w:val="BodyText"/>
-        <w:rPr>
-          <w:lang w:val="en-US"/>
-        </w:rPr>
-      </w:pPr>
-      <w:r>
-        <w:rPr>
-          <w:lang w:val="en-US"/>
-        </w:rPr>
-        <w:t>Figure Labels: Use 8 point Times New Roman for Figure labels. Use words rather than symbols or abbreviations when writing Figure axis labels to avoid confusing the reader. As an example, write the quantity “Magnetization”, or “Magnetization, M”, not just “M”. If including units in the label, present them within parentheses. Do not label axes only with units. In the example, write “Magnetization (A/m)” or “Magnetization {A[m(1)]}”, not just “A/m”. Do not label axes</w:t>
-      </w:r>
-      <w:r>
-        <w:rPr>
-          <w:lang w:val="en-US"/>
-        </w:rPr>
-        <w:t xml:space="preserve"> with a ratio of quantities and units. For example, write “Temperature (K)”, not “Temperature/K”.</w:t>
-      </w:r>
-    </w:p>
-    <w:p>
-      <w:pPr>
-        <w:pStyle w:val="Heading1"/>
-        <w:rPr>
-          <w:lang w:eastAsia="zh-CN"/>
-        </w:rPr>
-      </w:pPr>
-      <w:r>
-        <w:rPr>
-          <w:rFonts w:hint="eastAsia"/>
-          <w:lang w:eastAsia="zh-CN"/>
-        </w:rPr>
-        <w:t>Discussion</w:t>
-      </w:r>
-    </w:p>
-    <w:p>
-      <w:pPr>
-        <w:pStyle w:val="BodyText"/>
-        <w:rPr>
-          <w:color w:val="FF0000"/>
-          <w:lang w:val="en-US" w:eastAsia="zh-CN"/>
-        </w:rPr>
-      </w:pPr>
-      <w:r>
-        <w:rPr>
-          <w:rFonts w:hint="eastAsia"/>
-          <w:color w:val="FF0000"/>
-          <w:lang w:val="en-US"/>
-        </w:rPr>
-        <w:t xml:space="preserve">Every </w:t>
-      </w:r>
-      <w:r>
-        <w:rPr>
-          <w:color w:val="FF0000"/>
-          <w:lang w:val="en-US"/>
-        </w:rPr>
-        <w:t>method</w:t>
-      </w:r>
-      <w:r>
-        <w:rPr>
-          <w:rFonts w:hint="eastAsia"/>
-          <w:color w:val="FF0000"/>
-          <w:lang w:val="en-US"/>
-        </w:rPr>
-        <w:t xml:space="preserve">/project has </w:t>
-      </w:r>
-      <w:r>
-        <w:rPr>
-          <w:color w:val="FF0000"/>
-          <w:lang w:val="en-US"/>
-        </w:rPr>
-        <w:t>its</w:t>
-      </w:r>
-      <w:r>
-        <w:rPr>
-          <w:rFonts w:hint="eastAsia"/>
-          <w:color w:val="FF0000"/>
-          <w:lang w:val="en-US"/>
-        </w:rPr>
-        <w:t xml:space="preserve"> shortage or </w:t>
-      </w:r>
-      <w:r>
-        <w:rPr>
-          <w:color w:val="FF0000"/>
-          <w:lang w:val="en-US"/>
-        </w:rPr>
-        <w:t>weakness</w:t>
-      </w:r>
-      <w:r>
-        <w:rPr>
-          <w:rFonts w:hint="eastAsia"/>
-          <w:color w:val="FF0000"/>
-          <w:lang w:val="en-US"/>
-        </w:rPr>
-        <w:t xml:space="preserve">. Please </w:t>
-      </w:r>
-      <w:r>
-        <w:rPr>
-          <w:rFonts w:hint="eastAsia"/>
-          <w:color w:val="FF0000"/>
-          <w:lang w:val="en-US" w:eastAsia="zh-CN"/>
-        </w:rPr>
-        <w:t xml:space="preserve">discuss the </w:t>
-      </w:r>
-      <w:r>
-        <w:rPr>
-          <w:color w:val="FF0000"/>
-          <w:lang w:val="en-US" w:eastAsia="zh-CN"/>
-        </w:rPr>
-        <w:t>unsatisfied</w:t>
-      </w:r>
-      <w:r>
-        <w:rPr>
-          <w:rFonts w:hint="eastAsia"/>
-          <w:color w:val="FF0000"/>
-          <w:lang w:val="en-US" w:eastAsia="zh-CN"/>
-        </w:rPr>
-        <w:t xml:space="preserve"> results in your project. And discuss the feasible suggestions of future work to revise/improve your result.</w:t>
-      </w:r>
-    </w:p>
-    <w:p>
-      <w:pPr>
-        <w:pStyle w:val="BodyText"/>
-        <w:rPr>
-          <w:lang w:eastAsia="zh-CN"/>
-        </w:rPr>
-      </w:pPr>
-      <w:r>
-        <w:rPr>
-          <w:rFonts w:hint="eastAsia"/>
-          <w:lang w:val="en-US" w:eastAsia="zh-CN"/>
-        </w:rPr>
-        <w:t>Example: xxx</w:t>
-      </w:r>
-    </w:p>
-    <w:p>
-      <w:pPr>
-        <w:pStyle w:val="Heading1"/>
-      </w:pPr>
-      <w:r>
-        <w:rPr>
-          <w:rFonts w:hint="eastAsia"/>
-          <w:lang w:eastAsia="zh-CN"/>
-        </w:rPr>
-        <w:t>Conclusion</w:t>
-      </w:r>
-    </w:p>
-    <w:p>
-      <w:pPr>
-        <w:pStyle w:val="BodyText"/>
-        <w:rPr>
-          <w:smallCaps/>
-          <w:color w:val="FF0000"/>
-        </w:rPr>
-      </w:pPr>
-      <w:r>
-        <w:rPr>
-          <w:rFonts w:hint="eastAsia"/>
-          <w:color w:val="FF0000"/>
-          <w:lang w:val="en-US"/>
-        </w:rPr>
-        <w:t xml:space="preserve">In this </w:t>
-      </w:r>
-      <w:r>
-        <w:rPr>
-          <w:rFonts w:hint="eastAsia"/>
-          <w:color w:val="FF0000"/>
-          <w:lang w:val="en-US"/>
-        </w:rPr>
-        <w:t xml:space="preserve">part, you should summarize your project. </w:t>
-      </w:r>
-      <w:r>
-        <w:rPr>
-          <w:color w:val="FF0000"/>
-          <w:lang w:val="en-US"/>
-        </w:rPr>
-        <w:t>What</w:t>
-      </w:r>
-      <w:r>
-        <w:rPr>
-          <w:rFonts w:hint="eastAsia"/>
-          <w:color w:val="FF0000"/>
-          <w:lang w:val="en-US"/>
-        </w:rPr>
-        <w:t xml:space="preserve"> important results did you find for your topic and what</w:t>
-      </w:r>
-      <w:r>
-        <w:rPr>
-          <w:color w:val="FF0000"/>
-          <w:lang w:val="en-US"/>
-        </w:rPr>
-        <w:t>’</w:t>
-      </w:r>
-      <w:r>
-        <w:rPr>
-          <w:rFonts w:hint="eastAsia"/>
-          <w:color w:val="FF0000"/>
-          <w:lang w:val="en-US"/>
-        </w:rPr>
-        <w:t xml:space="preserve">s the effect of this result </w:t>
-      </w:r>
-      <w:r>
-        <w:rPr>
-          <w:color w:val="FF0000"/>
-          <w:lang w:val="en-US"/>
-        </w:rPr>
-        <w:t>on</w:t>
-      </w:r>
-      <w:r>
-        <w:rPr>
-          <w:rFonts w:hint="eastAsia"/>
-          <w:color w:val="FF0000"/>
-          <w:lang w:val="en-US"/>
-        </w:rPr>
-        <w:t xml:space="preserve"> the real-world?</w:t>
-      </w:r>
-      <w:r>
-        <w:rPr>
-          <w:rFonts w:hint="eastAsia"/>
-          <w:smallCaps/>
-          <w:color w:val="FF0000"/>
-        </w:rPr>
-        <w:t xml:space="preserve"> </w:t>
-      </w:r>
-    </w:p>
-    <w:p>
-      <w:pPr>
-        <w:pStyle w:val="BodyText"/>
-        <w:rPr>
-          <w:lang w:eastAsia="zh-CN"/>
-        </w:rPr>
-      </w:pPr>
-      <w:r>
-        <w:rPr>
-          <w:rFonts w:hint="eastAsia"/>
-          <w:lang w:val="en-US" w:eastAsia="zh-CN"/>
-        </w:rPr>
-        <w:t>Example: xxx</w:t>
+        <w:suppressLineNumbers w:val="0"/>
+        <w:bidi w:val="0"/>
+        <w:spacing w:before="0pt" w:beforeAutospacing="0" w:after="6pt" w:afterAutospacing="0" w:line="11.4pt" w:lineRule="auto"/>
+        <w:ind w:start="0pt" w:end="0pt" w:firstLine="14.4pt"/>
+        <w:jc w:val="both"/>
+        <w:rPr>
+          <w:lang w:val="en-US"/>
+        </w:rPr>
+      </w:pPr>
+      <w:r>
+        <w:rPr>
+          <w:lang w:val="en-US"/>
+        </w:rPr>
+        <w:t xml:space="preserve">I would like to thank Dr. </w:t>
+      </w:r>
+      <w:r>
+        <w:rPr>
+          <w:lang w:val="en-US"/>
+        </w:rPr>
+        <w:t>Weijie</w:t>
+      </w:r>
+      <w:r>
+        <w:rPr>
+          <w:lang w:val="en-US"/>
+        </w:rPr>
+        <w:t xml:space="preserve"> Pang for </w:t>
+      </w:r>
+      <w:r>
+        <w:rPr>
+          <w:lang w:val="en-US"/>
+        </w:rPr>
+        <w:t>the support</w:t>
+      </w:r>
+      <w:r>
+        <w:rPr>
+          <w:lang w:val="en-US"/>
+        </w:rPr>
+        <w:t xml:space="preserve"> and knowledge provided for this project.</w:t>
       </w:r>
     </w:p>
     <w:p>
@@ -3360,261 +4606,293 @@
         <w:pStyle w:val="Heading5"/>
       </w:pPr>
       <w:r>
-        <w:t xml:space="preserve">Acknowledgment </w:t>
-      </w:r>
-      <w:r>
-        <w:rPr>
-          <w:i/>
-          <w:iCs/>
-        </w:rPr>
-        <w:t>(</w:t>
-      </w:r>
-      <w:r>
-        <w:rPr>
-          <w:i/>
-          <w:iCs/>
-          <w:smallCaps w:val="0"/>
-        </w:rPr>
-        <w:t>Heading 5</w:t>
-      </w:r>
-      <w:r>
-        <w:rPr>
-          <w:i/>
-          <w:iCs/>
-        </w:rPr>
-        <w:t>)</w:t>
-      </w:r>
-    </w:p>
-    <w:p>
-      <w:pPr>
-        <w:pStyle w:val="BodyText"/>
-        <w:rPr>
-          <w:lang w:val="en-US"/>
-        </w:rPr>
-      </w:pPr>
-      <w:r>
-        <w:rPr>
-          <w:lang w:val="en-US"/>
-        </w:rPr>
-        <w:t>The preferred spelling of the word “acknowledgment” in America is without an “e” after the “g</w:t>
-      </w:r>
-      <w:r>
-        <w:rPr>
-          <w:lang w:val="en-US"/>
-        </w:rPr>
-        <w:t>”. Avoid the stilted expression “o</w:t>
-      </w:r>
-      <w:r>
-        <w:rPr>
-          <w:lang w:val="en-US"/>
-        </w:rPr>
-        <w:t xml:space="preserve">ne of us (R. B. G.) thanks </w:t>
-      </w:r>
-      <w:r>
-        <w:rPr>
-          <w:lang w:val="en-US"/>
-        </w:rPr>
-        <w:t xml:space="preserve">...”.  </w:t>
-      </w:r>
-      <w:r>
-        <w:rPr>
-          <w:lang w:val="en-US"/>
-        </w:rPr>
-        <w:t>Instead, try “R. B. G. thanks</w:t>
-      </w:r>
-      <w:r>
-        <w:rPr>
-          <w:lang w:val="en-US"/>
-        </w:rPr>
-        <w:t>...</w:t>
-      </w:r>
-      <w:r>
-        <w:rPr>
-          <w:lang w:val="en-US"/>
-        </w:rPr>
-        <w:t>”.</w:t>
-      </w:r>
-      <w:r>
-        <w:rPr>
-          <w:lang w:val="en-US"/>
-        </w:rPr>
-        <w:t xml:space="preserve"> </w:t>
-      </w:r>
-      <w:r>
-        <w:rPr>
-          <w:lang w:val="en-US"/>
-        </w:rPr>
-        <w:t>Put spons</w:t>
-      </w:r>
-      <w:r>
-        <w:rPr>
-          <w:lang w:val="en-US"/>
-        </w:rPr>
-        <w:t>or acknowledgments in the unnum</w:t>
-      </w:r>
-      <w:r>
-        <w:rPr>
-          <w:lang w:val="en-US"/>
-        </w:rPr>
-        <w:t>bered footnote on the first page.</w:t>
-      </w:r>
-    </w:p>
-    <w:p>
-      <w:pPr>
-        <w:pStyle w:val="Heading5"/>
-      </w:pPr>
-      <w:r>
+        <w:rPr/>
         <w:t>References</w:t>
       </w:r>
     </w:p>
     <w:p>
       <w:pPr>
-        <w:pStyle w:val="BodyText"/>
-        <w:rPr>
-          <w:lang w:val="en-US"/>
-        </w:rPr>
-      </w:pPr>
-      <w:r>
-        <w:rPr>
-          <w:color w:val="FF0000"/>
-          <w:lang w:val="en-US"/>
-        </w:rPr>
-        <w:t xml:space="preserve">Use the IEEE format for the citation. </w:t>
-      </w:r>
-      <w:r>
-        <w:rPr>
-          <w:color w:val="FF0000"/>
-          <w:lang w:val="en-US"/>
-        </w:rPr>
-        <w:t xml:space="preserve">The template will number citations consecutively within brackets [1]. The sentence punctuation follows the bracket [2]. Refer </w:t>
-      </w:r>
-      <w:r>
-        <w:rPr>
-          <w:color w:val="FF0000"/>
-          <w:lang w:val="en-US"/>
-        </w:rPr>
-        <w:t>simply to the reference number, as in [3]—do not use “Ref. [3]” or “reference [3]” except at the beginning of a sentence: “Reference [3] was the first</w:t>
-      </w:r>
-      <w:r>
-        <w:rPr>
-          <w:color w:val="FF0000"/>
-          <w:lang w:val="en-US"/>
-        </w:rPr>
-        <w:t xml:space="preserve"> ...</w:t>
-      </w:r>
-      <w:r>
-        <w:rPr>
-          <w:color w:val="FF0000"/>
-          <w:lang w:val="en-US"/>
-        </w:rPr>
-        <w:t>”</w:t>
-      </w:r>
-      <w:r>
-        <w:rPr>
-          <w:rFonts w:hint="eastAsia"/>
-          <w:color w:val="FF0000"/>
-          <w:lang w:val="en-US" w:eastAsia="zh-CN"/>
-        </w:rPr>
-        <w:t xml:space="preserve"> </w:t>
-      </w:r>
-      <w:r>
-        <w:rPr>
-          <w:color w:val="FF0000"/>
-          <w:lang w:val="en-US"/>
-        </w:rPr>
-        <w:t>Unless there are six au</w:t>
-      </w:r>
-      <w:r>
-        <w:rPr>
-          <w:color w:val="FF0000"/>
-          <w:lang w:val="en-US"/>
-        </w:rPr>
-        <w:t xml:space="preserve">thors or more give all authors’ </w:t>
-      </w:r>
-      <w:r>
-        <w:rPr>
-          <w:color w:val="FF0000"/>
-          <w:lang w:val="en-US"/>
-        </w:rPr>
-        <w:t>names; do not use “et al.”. Papers that have not been published, even if they have been submitted for publication, should be cited as “unpublished” [4]. Papers that have been accepted for publication should be cited as “in press” [5]. Capitalize only the first word in a paper title, except for proper nouns and element symbols.</w:t>
-      </w:r>
-    </w:p>
-    <w:p>
-      <w:pPr>
-        <w:pStyle w:val="references"/>
-        <w:ind w:start="17.70pt" w:hanging="17.70pt"/>
-      </w:pPr>
-      <w:r>
-        <w:t xml:space="preserve">G. Eason, B. Noble, and I. N. Sneddon, “On certain integrals of Lipschitz-Hankel type involving products of Bessel functions,” Phil. Trans. Roy. Soc. London, vol. A247, pp. 529–551, April 1955. </w:t>
-      </w:r>
-      <w:r>
-        <w:rPr>
-          <w:i/>
-          <w:iCs/>
-        </w:rPr>
-        <w:t>(references)</w:t>
-      </w:r>
-    </w:p>
-    <w:p>
-      <w:pPr>
-        <w:pStyle w:val="references"/>
-        <w:ind w:start="17.70pt" w:hanging="17.70pt"/>
-      </w:pPr>
-      <w:r>
-        <w:t>J. Clerk Maxwell, A Treatise on Electricity and Magnetism, 3rd ed., vol. 2. Oxford: Clarendon, 1892, pp.68–73.</w:t>
-      </w:r>
-    </w:p>
-    <w:p>
-      <w:pPr>
-        <w:pStyle w:val="references"/>
-        <w:ind w:start="17.70pt" w:hanging="17.70pt"/>
-      </w:pPr>
-      <w:r>
-        <w:lastRenderedPageBreak/>
-        <w:t>I. S. Jacobs and C. P. Bean, “Fine particles, thin films and exchange anisotropy,” in Magnetism, vol. III, G. T. Rado and H. Suhl, Eds. New York: Academic, 1963, pp. 271–350.</w:t>
-      </w:r>
-    </w:p>
-    <w:p>
-      <w:pPr>
-        <w:pStyle w:val="references"/>
-        <w:ind w:start="17.70pt" w:hanging="17.70pt"/>
-      </w:pPr>
-      <w:r>
-        <w:t>K. Elissa, “Title of paper if known,” unpublished.</w:t>
-      </w:r>
-    </w:p>
-    <w:p>
-      <w:pPr>
-        <w:pStyle w:val="references"/>
-        <w:ind w:start="17.70pt" w:hanging="17.70pt"/>
-      </w:pPr>
-      <w:r>
-        <w:t>R. Nicole, “Title of paper with only first word capitalized,” J. Name Stand. Abbrev., in press.</w:t>
-      </w:r>
-    </w:p>
-    <w:p>
-      <w:pPr>
-        <w:pStyle w:val="references"/>
-        <w:ind w:start="17.70pt" w:hanging="17.70pt"/>
-      </w:pPr>
-      <w:r>
-        <w:t>Y. Yorozu, M. Hirano, K. Oka, and Y. Tagawa, “Electron spectroscopy studies on magneto-optical media and plastic substrate interface,” IEEE Transl. J. Magn. Japan, vol. 2, pp. 740–741, August 1987 [Digests 9th Annual Conf. Magnetics Japan, p. 301, 1982].</w:t>
-      </w:r>
-    </w:p>
-    <w:p>
-      <w:pPr>
-        <w:pStyle w:val="references"/>
-        <w:ind w:start="17.70pt" w:hanging="17.70pt"/>
-      </w:pPr>
-      <w:r>
-        <w:t>M. Young, The Technical Writer</w:t>
-      </w:r>
-      <w:r>
-        <w:t>’</w:t>
-      </w:r>
-      <w:r>
-        <w:t>s Handbook. Mill Valley, CA: University Science, 1989.</w:t>
-      </w:r>
+        <w:spacing w:before="12pt" w:beforeAutospacing="0" w:after="12pt" w:afterAutospacing="0"/>
+        <w:jc w:val="start"/>
+        <w:rPr>
+          <w:rFonts w:ascii="Times New Roman" w:hAnsi="Times New Roman" w:eastAsia="Times New Roman" w:cs="Times New Roman"/>
+          <w:noProof w:val="0"/>
+          <w:sz w:val="16"/>
+          <w:szCs w:val="16"/>
+          <w:lang w:val="en-US"/>
+        </w:rPr>
+      </w:pPr>
+      <w:r>
+        <w:rPr>
+          <w:rFonts w:ascii="Times New Roman" w:hAnsi="Times New Roman" w:eastAsia="Times New Roman" w:cs="Times New Roman"/>
+          <w:noProof w:val="0"/>
+          <w:sz w:val="16"/>
+          <w:szCs w:val="16"/>
+          <w:lang w:val="en-US"/>
+        </w:rPr>
+        <w:t xml:space="preserve">[1] V. </w:t>
+      </w:r>
+      <w:r>
+        <w:rPr>
+          <w:rFonts w:ascii="Times New Roman" w:hAnsi="Times New Roman" w:eastAsia="Times New Roman" w:cs="Times New Roman"/>
+          <w:noProof w:val="0"/>
+          <w:sz w:val="16"/>
+          <w:szCs w:val="16"/>
+          <w:lang w:val="en-US"/>
+        </w:rPr>
+        <w:t>Vaseghi</w:t>
+      </w:r>
+      <w:r>
+        <w:rPr>
+          <w:rFonts w:ascii="Times New Roman" w:hAnsi="Times New Roman" w:eastAsia="Times New Roman" w:cs="Times New Roman"/>
+          <w:noProof w:val="0"/>
+          <w:sz w:val="16"/>
+          <w:szCs w:val="16"/>
+          <w:lang w:val="en-US"/>
+        </w:rPr>
+        <w:t xml:space="preserve">, </w:t>
+      </w:r>
+      <w:r>
+        <w:rPr>
+          <w:rFonts w:ascii="Times New Roman" w:hAnsi="Times New Roman" w:eastAsia="Times New Roman" w:cs="Times New Roman"/>
+          <w:i w:val="1"/>
+          <w:iCs w:val="1"/>
+          <w:noProof w:val="0"/>
+          <w:sz w:val="16"/>
+          <w:szCs w:val="16"/>
+          <w:lang w:val="en-US"/>
+        </w:rPr>
+        <w:t xml:space="preserve">US </w:t>
+      </w:r>
+      <w:r>
+        <w:rPr>
+          <w:rFonts w:ascii="Times New Roman" w:hAnsi="Times New Roman" w:eastAsia="Times New Roman" w:cs="Times New Roman"/>
+          <w:i w:val="1"/>
+          <w:iCs w:val="1"/>
+          <w:noProof w:val="0"/>
+          <w:sz w:val="16"/>
+          <w:szCs w:val="16"/>
+          <w:lang w:val="en-US"/>
+        </w:rPr>
+        <w:t>cities</w:t>
+      </w:r>
+      <w:r>
+        <w:rPr>
+          <w:rFonts w:ascii="Times New Roman" w:hAnsi="Times New Roman" w:eastAsia="Times New Roman" w:cs="Times New Roman"/>
+          <w:i w:val="1"/>
+          <w:iCs w:val="1"/>
+          <w:noProof w:val="0"/>
+          <w:sz w:val="16"/>
+          <w:szCs w:val="16"/>
+          <w:lang w:val="en-US"/>
+        </w:rPr>
+        <w:t xml:space="preserve"> housing market data – live dataset</w:t>
+      </w:r>
+      <w:r>
+        <w:rPr>
+          <w:rFonts w:ascii="Times New Roman" w:hAnsi="Times New Roman" w:eastAsia="Times New Roman" w:cs="Times New Roman"/>
+          <w:noProof w:val="0"/>
+          <w:sz w:val="16"/>
+          <w:szCs w:val="16"/>
+          <w:lang w:val="en-US"/>
+        </w:rPr>
+        <w:t xml:space="preserve">, Kaggle. Available: </w:t>
+      </w:r>
+      <w:hyperlink r:id="Rd18a6ed30bbe41a7">
+        <w:r>
+          <w:rPr>
+            <w:rStyle w:val="Hyperlink"/>
+            <w:rFonts w:ascii="Times New Roman" w:hAnsi="Times New Roman" w:eastAsia="Times New Roman" w:cs="Times New Roman"/>
+            <w:noProof w:val="0"/>
+            <w:sz w:val="16"/>
+            <w:szCs w:val="16"/>
+            <w:lang w:val="en-US"/>
+          </w:rPr>
+          <w:t>https://www.kaggle.com/datasets/vincentvaseghi/us-cities-housing-market-data</w:t>
+        </w:r>
+      </w:hyperlink>
+      <w:r>
+        <w:rPr>
+          <w:rFonts w:ascii="Times New Roman" w:hAnsi="Times New Roman" w:eastAsia="Times New Roman" w:cs="Times New Roman"/>
+          <w:noProof w:val="0"/>
+          <w:sz w:val="16"/>
+          <w:szCs w:val="16"/>
+          <w:lang w:val="en-US"/>
+        </w:rPr>
+        <w:t xml:space="preserve">. Updated </w:t>
+      </w:r>
+      <w:r>
+        <w:rPr>
+          <w:rFonts w:ascii="Times New Roman" w:hAnsi="Times New Roman" w:eastAsia="Times New Roman" w:cs="Times New Roman"/>
+          <w:noProof w:val="0"/>
+          <w:sz w:val="16"/>
+          <w:szCs w:val="16"/>
+          <w:lang w:val="en-US"/>
+        </w:rPr>
+        <w:t>22 days</w:t>
+      </w:r>
+      <w:r>
+        <w:rPr>
+          <w:rFonts w:ascii="Times New Roman" w:hAnsi="Times New Roman" w:eastAsia="Times New Roman" w:cs="Times New Roman"/>
+          <w:noProof w:val="0"/>
+          <w:sz w:val="16"/>
+          <w:szCs w:val="16"/>
+          <w:lang w:val="en-US"/>
+        </w:rPr>
+        <w:t xml:space="preserve"> ago. Sources: Redfin Public Data (</w:t>
+      </w:r>
+      <w:hyperlink r:id="Re855a043953b4d78">
+        <w:r>
+          <w:rPr>
+            <w:rStyle w:val="Hyperlink"/>
+            <w:rFonts w:ascii="Times New Roman" w:hAnsi="Times New Roman" w:eastAsia="Times New Roman" w:cs="Times New Roman"/>
+            <w:noProof w:val="0"/>
+            <w:sz w:val="16"/>
+            <w:szCs w:val="16"/>
+            <w:lang w:val="en-US"/>
+          </w:rPr>
+          <w:t>https://redfin-public-data.s3.us-west-2.amazonaws.com/redfin_market_tracker/city_market_tracker.tsv000.gz</w:t>
+        </w:r>
+      </w:hyperlink>
+      <w:r>
+        <w:rPr>
+          <w:rFonts w:ascii="Times New Roman" w:hAnsi="Times New Roman" w:eastAsia="Times New Roman" w:cs="Times New Roman"/>
+          <w:noProof w:val="0"/>
+          <w:sz w:val="16"/>
+          <w:szCs w:val="16"/>
+          <w:lang w:val="en-US"/>
+        </w:rPr>
+        <w:t xml:space="preserve">). Direct download </w:t>
+      </w:r>
+      <w:r>
+        <w:rPr>
+          <w:rFonts w:ascii="Times New Roman" w:hAnsi="Times New Roman" w:eastAsia="Times New Roman" w:cs="Times New Roman"/>
+          <w:noProof w:val="0"/>
+          <w:sz w:val="16"/>
+          <w:szCs w:val="16"/>
+          <w:lang w:val="en-US"/>
+        </w:rPr>
+        <w:t>methodology</w:t>
+      </w:r>
+      <w:r>
+        <w:rPr>
+          <w:rFonts w:ascii="Times New Roman" w:hAnsi="Times New Roman" w:eastAsia="Times New Roman" w:cs="Times New Roman"/>
+          <w:noProof w:val="0"/>
+          <w:sz w:val="16"/>
+          <w:szCs w:val="16"/>
+          <w:lang w:val="en-US"/>
+        </w:rPr>
+        <w:t xml:space="preserve">: </w:t>
+      </w:r>
+      <w:hyperlink r:id="R268db420be304435">
+        <w:r>
+          <w:rPr>
+            <w:rStyle w:val="Hyperlink"/>
+            <w:rFonts w:ascii="Times New Roman" w:hAnsi="Times New Roman" w:eastAsia="Times New Roman" w:cs="Times New Roman"/>
+            <w:noProof w:val="0"/>
+            <w:sz w:val="16"/>
+            <w:szCs w:val="16"/>
+            <w:lang w:val="en-US"/>
+          </w:rPr>
+          <w:t>https://www.redfin.com/news/data-center</w:t>
+        </w:r>
+      </w:hyperlink>
+      <w:r>
+        <w:rPr>
+          <w:rFonts w:ascii="Times New Roman" w:hAnsi="Times New Roman" w:eastAsia="Times New Roman" w:cs="Times New Roman"/>
+          <w:noProof w:val="0"/>
+          <w:sz w:val="16"/>
+          <w:szCs w:val="16"/>
+          <w:lang w:val="en-US"/>
+        </w:rPr>
+        <w:t>.</w:t>
+      </w:r>
+    </w:p>
+    <w:p>
+      <w:pPr>
+        <w:spacing w:before="12pt" w:beforeAutospacing="0" w:after="12pt" w:afterAutospacing="0"/>
+        <w:jc w:val="start"/>
+        <w:rPr>
+          <w:rFonts w:ascii="Times New Roman" w:hAnsi="Times New Roman" w:eastAsia="Times New Roman" w:cs="Times New Roman"/>
+          <w:noProof w:val="0"/>
+          <w:sz w:val="16"/>
+          <w:szCs w:val="16"/>
+          <w:lang w:val="en-US"/>
+        </w:rPr>
+      </w:pPr>
+      <w:r>
+        <w:rPr>
+          <w:rFonts w:ascii="Times New Roman" w:hAnsi="Times New Roman" w:eastAsia="Times New Roman" w:cs="Times New Roman"/>
+          <w:noProof w:val="0"/>
+          <w:sz w:val="16"/>
+          <w:szCs w:val="16"/>
+          <w:lang w:val="en-US"/>
+        </w:rPr>
+        <w:t xml:space="preserve">[2] Massachusetts Government, </w:t>
+      </w:r>
+      <w:r>
+        <w:rPr>
+          <w:rFonts w:ascii="Times New Roman" w:hAnsi="Times New Roman" w:eastAsia="Times New Roman" w:cs="Times New Roman"/>
+          <w:i w:val="1"/>
+          <w:iCs w:val="1"/>
+          <w:noProof w:val="0"/>
+          <w:sz w:val="16"/>
+          <w:szCs w:val="16"/>
+          <w:lang w:val="en-US"/>
+        </w:rPr>
+        <w:t xml:space="preserve">Crime </w:t>
+      </w:r>
+      <w:r>
+        <w:rPr>
+          <w:rFonts w:ascii="Times New Roman" w:hAnsi="Times New Roman" w:eastAsia="Times New Roman" w:cs="Times New Roman"/>
+          <w:i w:val="1"/>
+          <w:iCs w:val="1"/>
+          <w:noProof w:val="0"/>
+          <w:sz w:val="16"/>
+          <w:szCs w:val="16"/>
+          <w:lang w:val="en-US"/>
+        </w:rPr>
+        <w:t>statistics</w:t>
+      </w:r>
+      <w:r>
+        <w:rPr>
+          <w:rFonts w:ascii="Times New Roman" w:hAnsi="Times New Roman" w:eastAsia="Times New Roman" w:cs="Times New Roman"/>
+          <w:noProof w:val="0"/>
+          <w:sz w:val="16"/>
+          <w:szCs w:val="16"/>
+          <w:lang w:val="en-US"/>
+        </w:rPr>
+        <w:t xml:space="preserve">. Available: </w:t>
+      </w:r>
+      <w:hyperlink r:id="Rdc526d9e5b1b441d">
+        <w:r>
+          <w:rPr>
+            <w:rStyle w:val="Hyperlink"/>
+            <w:rFonts w:ascii="Times New Roman" w:hAnsi="Times New Roman" w:eastAsia="Times New Roman" w:cs="Times New Roman"/>
+            <w:noProof w:val="0"/>
+            <w:sz w:val="16"/>
+            <w:szCs w:val="16"/>
+            <w:lang w:val="en-US"/>
+          </w:rPr>
+          <w:t>https://www.mass.gov/crime-statistics</w:t>
+        </w:r>
+      </w:hyperlink>
+      <w:r>
+        <w:rPr>
+          <w:rFonts w:ascii="Times New Roman" w:hAnsi="Times New Roman" w:eastAsia="Times New Roman" w:cs="Times New Roman"/>
+          <w:noProof w:val="0"/>
+          <w:sz w:val="16"/>
+          <w:szCs w:val="16"/>
+          <w:lang w:val="en-US"/>
+        </w:rPr>
+        <w:t>.</w:t>
+      </w:r>
+    </w:p>
+    <w:p>
+      <w:pPr>
+        <w:pStyle w:val="Normal"/>
+        <w:jc w:val="start"/>
+      </w:pPr>
     </w:p>
     <w:p>
       <w:pPr>
@@ -3634,11 +4912,12 @@
           <w:numId w:val="0"/>
         </w:numPr>
         <w:spacing w:line="12pt" w:lineRule="auto"/>
-        <w:ind w:start="18pt" w:hanging="18pt"/>
+        <w:ind w:start="18pt" w:hanging="0pt"/>
         <w:jc w:val="center"/>
         <w:rPr>
           <w:rFonts w:eastAsia="SimSun"/>
-          <w:b/>
+          <w:b w:val="1"/>
+          <w:bCs w:val="1"/>
           <w:noProof w:val="0"/>
           <w:color w:val="FF0000"/>
           <w:spacing w:val="-1"/>
@@ -3654,138 +4933,8 @@
           <w:docGrid w:linePitch="360"/>
         </w:sectPr>
       </w:pPr>
-      <w:r>
-        <w:rPr>
-          <w:rFonts w:eastAsia="SimSun"/>
-          <w:b/>
-          <w:noProof w:val="0"/>
-          <w:color w:val="FF0000"/>
-          <w:spacing w:val="-1"/>
-          <w:sz w:val="20"/>
-          <w:szCs w:val="20"/>
-          <w:lang w:eastAsia="x-none"/>
-        </w:rPr>
-        <w:t xml:space="preserve">IEEE conference templates contain guidance text for composing and formatting conference papers. Please ensure that all template text is removed from your conference paper prior to submission to the conference. Failure to remove template text from your paper </w:t>
-      </w:r>
-      <w:r>
-        <w:rPr>
-          <w:rFonts w:eastAsia="SimSun"/>
-          <w:b/>
-          <w:noProof w:val="0"/>
-          <w:color w:val="FF0000"/>
-          <w:spacing w:val="-1"/>
-          <w:sz w:val="20"/>
-          <w:szCs w:val="20"/>
-          <w:lang w:eastAsia="x-none"/>
-        </w:rPr>
-        <w:t>may</w:t>
-      </w:r>
-      <w:r>
-        <w:rPr>
-          <w:rFonts w:eastAsia="SimSun"/>
-          <w:b/>
-          <w:noProof w:val="0"/>
-          <w:color w:val="FF0000"/>
-          <w:spacing w:val="-1"/>
-          <w:sz w:val="20"/>
-          <w:szCs w:val="20"/>
-          <w:lang w:eastAsia="x-none"/>
-        </w:rPr>
-        <w:t xml:space="preserve"> result in your paper not being published.</w:t>
-      </w:r>
-    </w:p>
-    <w:p>
-      <w:r>
-        <w:rPr>
-          <w:noProof/>
-          <w:lang w:eastAsia="tr-TR"/>
-        </w:rPr>
-        <w:drawing>
-          <wp:anchor distT="0" distB="0" distL="114300" distR="114300" simplePos="0" relativeHeight="251657728" behindDoc="1" locked="0" layoutInCell="1" allowOverlap="1" wp14:anchorId="2D936D56" wp14:editId="0BD65017">
-            <wp:simplePos x="0" y="0"/>
-            <wp:positionH relativeFrom="margin">
-              <wp:align>left</wp:align>
-            </wp:positionH>
-            <wp:positionV relativeFrom="paragraph">
-              <wp:posOffset>251460</wp:posOffset>
-            </wp:positionV>
-            <wp:extent cx="3200400" cy="1143000"/>
-            <wp:effectExtent l="10795" t="5080" r="8255" b="13970"/>
-            <wp:wrapTight wrapText="bothSides">
-              <wp:wrapPolygon edited="0">
-                <wp:start x="-64" y="0"/>
-                <wp:lineTo x="-64" y="21600"/>
-                <wp:lineTo x="21664" y="21600"/>
-                <wp:lineTo x="21664" y="0"/>
-                <wp:lineTo x="-64" y="0"/>
-              </wp:wrapPolygon>
-            </wp:wrapTight>
-            <wp:docPr id="1" name="Text Box 8"/>
-            <wp:cNvGraphicFramePr>
-              <a:graphicFrameLocks xmlns:a="http://purl.oclc.org/ooxml/drawingml/main"/>
-            </wp:cNvGraphicFramePr>
-            <a:graphic xmlns:a="http://purl.oclc.org/ooxml/drawingml/main">
-              <a:graphicData uri="http://schemas.microsoft.com/office/word/2010/wordprocessingShape">
-                <wp:wsp>
-                  <wp:cNvSpPr txBox="1">
-                    <a:spLocks noChangeArrowheads="1"/>
-                  </wp:cNvSpPr>
-                  <wp:spPr bwMode="auto">
-                    <a:xfrm>
-                      <a:off x="0" y="0"/>
-                      <a:ext cx="3200400" cy="1143000"/>
-                    </a:xfrm>
-                    <a:prstGeom prst="rect">
-                      <a:avLst/>
-                    </a:prstGeom>
-                    <a:solidFill>
-                      <a:srgbClr val="FFFFFF"/>
-                    </a:solidFill>
-                    <a:ln w="9525">
-                      <a:solidFill>
-                        <a:srgbClr val="000000"/>
-                      </a:solidFill>
-                      <a:miter lim="800%"/>
-                      <a:headEnd/>
-                      <a:tailEnd/>
-                    </a:ln>
-                  </wp:spPr>
-                  <wp:txbx>
-                    <wne:txbxContent>
-                      <w:p>
-                        <w:pPr>
-                          <w:pStyle w:val="BodyText"/>
-                        </w:pPr>
-                        <w:r>
-                          <w:t>We suggest that you use a text box to insert a graphic (which is ideally a 300 dpi TIFF or EPS file, with all fonts embedded) because, in an MSW document, this method is somewhat more stable than directly inserting a picture.</w:t>
-                        </w:r>
-                      </w:p>
-                      <w:p>
-                        <w:pPr>
-                          <w:pStyle w:val="BodyText"/>
-                        </w:pPr>
-                        <w:r>
-                          <w:t>To have non-visible rules on your frame, use the MSWord “Format” pull-down menu, select Text Box &gt; Colors and Lines to choose No Fill and No Line.</w:t>
-                        </w:r>
-                      </w:p>
-                    </wne:txbxContent>
-                  </wp:txbx>
-                  <wp:bodyPr rot="0" vert="horz" wrap="square" lIns="91440" tIns="45720" rIns="91440" bIns="45720" anchor="t" anchorCtr="0" upright="1">
-                    <a:noAutofit/>
-                  </wp:bodyPr>
-                </wp:wsp>
-              </a:graphicData>
-            </a:graphic>
-            <wp14:sizeRelH relativeFrom="page">
-              <wp14:pctWidth>0%</wp14:pctWidth>
-            </wp14:sizeRelH>
-            <wp14:sizeRelV relativeFrom="page">
-              <wp14:pctHeight>0%</wp14:pctHeight>
-            </wp14:sizeRelV>
-          </wp:anchor>
-        </w:drawing>
-      </w:r>
-    </w:p>
+    </w:p>
+    <w:p/>
     <w:sectPr>
       <w:type w:val="continuous"/>
       <w:pgSz w:w="595.3pt" w:h="841.9pt" w:orient="portrait" w:code="9"/>
@@ -3960,6 +5109,118 @@
 
 <file path=word/numbering.xml><?xml version="1.0" encoding="utf-8"?>
 <w:numbering xmlns:cx="http://schemas.microsoft.com/office/drawing/2014/chartex" xmlns:cx1="http://schemas.microsoft.com/office/drawing/2015/9/8/chartex" xmlns:cx2="http://schemas.microsoft.com/office/drawing/2015/10/21/chartex" xmlns:cx3="http://schemas.microsoft.com/office/drawing/2016/5/9/chartex" xmlns:cx4="http://schemas.microsoft.com/office/drawing/2016/5/10/chartex" xmlns:cx5="http://schemas.microsoft.com/office/drawing/2016/5/11/chartex" xmlns:cx6="http://schemas.microsoft.com/office/drawing/2016/5/12/chartex" xmlns:cx7="http://schemas.microsoft.com/office/drawing/2016/5/13/chartex" xmlns:cx8="http://schemas.microsoft.com/office/drawing/2016/5/14/chartex" xmlns:mc="http://schemas.openxmlformats.org/markup-compatibility/2006" xmlns:aink="http://schemas.microsoft.com/office/drawing/2016/ink" xmlns:am3d="http://schemas.microsoft.com/office/drawing/2017/model3d" xmlns:o="urn:schemas-microsoft-com:office:office" xmlns:oel="http://schemas.microsoft.com/office/2019/extlst" xmlns:r="http://purl.oclc.org/ooxml/officeDocument/relationships" xmlns:m="http://purl.oclc.org/ooxml/officeDocument/math" xmlns:v="urn:schemas-microsoft-com:vml" xmlns:wp14="http://schemas.microsoft.com/office/word/2010/wordprocessingDrawing" xmlns:wp="http://purl.oclc.org/ooxml/drawingml/wordprocessingDrawing" xmlns:w10="urn:schemas-microsoft-com:office:word" xmlns:w="http://purl.oclc.org/ooxml/wordprocessingml/main" xmlns:w14="http://schemas.microsoft.com/office/word/2010/wordml" xmlns:w15="http://schemas.microsoft.com/office/word/2012/wordml" xmlns:w16cex="http://schemas.microsoft.com/office/word/2018/wordml/cex" xmlns:w16cid="http://schemas.microsoft.com/office/word/2016/wordml/cid" xmlns:w16="http://schemas.microsoft.com/office/word/2018/wordml" xmlns:w16du="http://schemas.microsoft.com/office/word/2023/wordml/word16du" xmlns:w16sdtdh="http://schemas.microsoft.com/office/word/2020/wordml/sdtdatahash" xmlns:w16sdtfl="http://schemas.microsoft.com/office/word/2024/wordml/sdtformatlock" xmlns:w16se="http://schemas.microsoft.com/office/word/2015/wordml/symex" xmlns:wpi="http://schemas.microsoft.com/office/word/2010/wordprocessingInk" xmlns:wne="http://schemas.microsoft.com/office/word/2006/wordml" mc:Ignorable="w14 w15 w16se w16cid w16 w16cex w16sdtdh w16sdtfl w16du wne wp14">
+  <w:abstractNum xmlns:w="http://purl.oclc.org/ooxml/wordprocessingml/main" w:abstractNumId="22">
+    <w:nsid w:val="584222f4"/>
+    <w:multiLevelType xmlns:w="http://purl.oclc.org/ooxml/wordprocessingml/main" w:val="hybridMultilevel"/>
+    <w:lvl xmlns:w="http://purl.oclc.org/ooxml/wordprocessingml/main" w:ilvl="0">
+      <w:start w:val="1"/>
+      <w:numFmt w:val="bullet"/>
+      <w:lvlText w:val=""/>
+      <w:lvlJc w:val="start"/>
+      <w:pPr>
+        <w:ind w:start="36pt" w:hanging="18pt"/>
+      </w:pPr>
+      <w:rPr>
+        <w:rFonts w:hint="default" w:ascii="Symbol" w:hAnsi="Symbol"/>
+      </w:rPr>
+    </w:lvl>
+    <w:lvl xmlns:w="http://purl.oclc.org/ooxml/wordprocessingml/main" w:ilvl="1">
+      <w:start w:val="1"/>
+      <w:numFmt w:val="bullet"/>
+      <w:lvlText w:val="o"/>
+      <w:lvlJc w:val="start"/>
+      <w:pPr>
+        <w:ind w:start="72pt" w:hanging="18pt"/>
+      </w:pPr>
+      <w:rPr>
+        <w:rFonts w:hint="default" w:ascii="Courier New" w:hAnsi="Courier New"/>
+      </w:rPr>
+    </w:lvl>
+    <w:lvl xmlns:w="http://purl.oclc.org/ooxml/wordprocessingml/main" w:ilvl="2">
+      <w:start w:val="1"/>
+      <w:numFmt w:val="bullet"/>
+      <w:lvlText w:val=""/>
+      <w:lvlJc w:val="start"/>
+      <w:pPr>
+        <w:ind w:start="108pt" w:hanging="18pt"/>
+      </w:pPr>
+      <w:rPr>
+        <w:rFonts w:hint="default" w:ascii="Wingdings" w:hAnsi="Wingdings"/>
+      </w:rPr>
+    </w:lvl>
+    <w:lvl xmlns:w="http://purl.oclc.org/ooxml/wordprocessingml/main" w:ilvl="3">
+      <w:start w:val="1"/>
+      <w:numFmt w:val="bullet"/>
+      <w:lvlText w:val=""/>
+      <w:lvlJc w:val="start"/>
+      <w:pPr>
+        <w:ind w:start="144pt" w:hanging="18pt"/>
+      </w:pPr>
+      <w:rPr>
+        <w:rFonts w:hint="default" w:ascii="Symbol" w:hAnsi="Symbol"/>
+      </w:rPr>
+    </w:lvl>
+    <w:lvl xmlns:w="http://purl.oclc.org/ooxml/wordprocessingml/main" w:ilvl="4">
+      <w:start w:val="1"/>
+      <w:numFmt w:val="bullet"/>
+      <w:lvlText w:val="o"/>
+      <w:lvlJc w:val="start"/>
+      <w:pPr>
+        <w:ind w:start="180pt" w:hanging="18pt"/>
+      </w:pPr>
+      <w:rPr>
+        <w:rFonts w:hint="default" w:ascii="Courier New" w:hAnsi="Courier New"/>
+      </w:rPr>
+    </w:lvl>
+    <w:lvl xmlns:w="http://purl.oclc.org/ooxml/wordprocessingml/main" w:ilvl="5">
+      <w:start w:val="1"/>
+      <w:numFmt w:val="bullet"/>
+      <w:lvlText w:val=""/>
+      <w:lvlJc w:val="start"/>
+      <w:pPr>
+        <w:ind w:start="216pt" w:hanging="18pt"/>
+      </w:pPr>
+      <w:rPr>
+        <w:rFonts w:hint="default" w:ascii="Wingdings" w:hAnsi="Wingdings"/>
+      </w:rPr>
+    </w:lvl>
+    <w:lvl xmlns:w="http://purl.oclc.org/ooxml/wordprocessingml/main" w:ilvl="6">
+      <w:start w:val="1"/>
+      <w:numFmt w:val="bullet"/>
+      <w:lvlText w:val=""/>
+      <w:lvlJc w:val="start"/>
+      <w:pPr>
+        <w:ind w:start="252pt" w:hanging="18pt"/>
+      </w:pPr>
+      <w:rPr>
+        <w:rFonts w:hint="default" w:ascii="Symbol" w:hAnsi="Symbol"/>
+      </w:rPr>
+    </w:lvl>
+    <w:lvl xmlns:w="http://purl.oclc.org/ooxml/wordprocessingml/main" w:ilvl="7">
+      <w:start w:val="1"/>
+      <w:numFmt w:val="bullet"/>
+      <w:lvlText w:val="o"/>
+      <w:lvlJc w:val="start"/>
+      <w:pPr>
+        <w:ind w:start="288pt" w:hanging="18pt"/>
+      </w:pPr>
+      <w:rPr>
+        <w:rFonts w:hint="default" w:ascii="Courier New" w:hAnsi="Courier New"/>
+      </w:rPr>
+    </w:lvl>
+    <w:lvl xmlns:w="http://purl.oclc.org/ooxml/wordprocessingml/main" w:ilvl="8">
+      <w:start w:val="1"/>
+      <w:numFmt w:val="bullet"/>
+      <w:lvlText w:val=""/>
+      <w:lvlJc w:val="start"/>
+      <w:pPr>
+        <w:ind w:start="324pt" w:hanging="18pt"/>
+      </w:pPr>
+      <w:rPr>
+        <w:rFonts w:hint="default" w:ascii="Wingdings" w:hAnsi="Wingdings"/>
+      </w:rPr>
+    </w:lvl>
+  </w:abstractNum>
   <w:abstractNum xmlns:w="http://purl.oclc.org/ooxml/wordprocessingml/main" w:abstractNumId="21">
     <w:nsid w:val="2a9651f1"/>
     <w:multiLevelType xmlns:w="http://purl.oclc.org/ooxml/wordprocessingml/main" w:val="hybridMultilevel"/>
@@ -5436,6 +6697,9 @@
       </w:rPr>
     </w:lvl>
   </w:abstractNum>
+  <w:num w:numId="26">
+    <w:abstractNumId w:val="22"/>
+  </w:num>
   <w:num w:numId="25">
     <w:abstractNumId w:val="21"/>
   </w:num>
@@ -6279,6 +7543,29 @@
       </w:tblCellMar>
     </w:tblPr>
   </w:style>
+  <w:style w:type="paragraph" w:styleId="ListParagraph">
+    <w:uiPriority w:val="34"/>
+    <w:name w:val="List Paragraph"/>
+    <w:basedOn w:val="Normal"/>
+    <w:qFormat/>
+    <w:rsid w:val="64565D0B"/>
+    <w:pPr>
+      <w:spacing/>
+      <w:ind w:start="36pt"/>
+      <w:contextualSpacing/>
+    </w:pPr>
+  </w:style>
+  <w:style w:type="character" w:styleId="Hyperlink">
+    <w:uiPriority w:val="99"/>
+    <w:name w:val="Hyperlink"/>
+    <w:basedOn w:val="DefaultParagraphFont"/>
+    <w:unhideWhenUsed/>
+    <w:rsid w:val="64565D0B"/>
+    <w:rPr>
+      <w:color w:val="0563C1"/>
+      <w:u w:val="single"/>
+    </w:rPr>
+  </w:style>
 </w:styles>
 </file>
 

</xml_diff>